<commit_message>
uploaded an update for some files
</commit_message>
<xml_diff>
--- a/files/Matières/NSI/T1/port-folio/Should programmers be regulated by a code of conduct/Should programmers be regulated by a code of conduct.docx
+++ b/files/Matières/NSI/T1/port-folio/Should programmers be regulated by a code of conduct/Should programmers be regulated by a code of conduct.docx
@@ -10,9 +10,9 @@
           <w14:cntxtAlts w14:val="0"/>
         </w:rPr>
         <w:drawing>
-          <wp:inline distT="0" distB="0" distL="0" distR="0" wp14:anchorId="413CFF52" wp14:editId="3B0A41EF">
-            <wp:extent cx="114829389" cy="42736169"/>
-            <wp:effectExtent l="0" t="0" r="0" b="0"/>
+          <wp:inline distT="0" distB="0" distL="0" distR="0" wp14:anchorId="413CFF52" wp14:editId="75F803AA">
+            <wp:extent cx="6405245" cy="6276975"/>
+            <wp:effectExtent l="0" t="19050" r="0" b="28575"/>
             <wp:docPr id="1" name="Diagramme 1"/>
             <wp:cNvGraphicFramePr/>
             <a:graphic xmlns:a="http://schemas.openxmlformats.org/drawingml/2006/main">
@@ -24,39 +24,6 @@
         </w:drawing>
       </w:r>
     </w:p>
-    <w:p/>
-    <w:p/>
-    <w:p/>
-    <w:p/>
-    <w:p/>
-    <w:p/>
-    <w:p/>
-    <w:p/>
-    <w:p/>
-    <w:p/>
-    <w:p/>
-    <w:p/>
-    <w:p/>
-    <w:p/>
-    <w:p/>
-    <w:p/>
-    <w:p/>
-    <w:p/>
-    <w:p/>
-    <w:p/>
-    <w:p/>
-    <w:p/>
-    <w:p/>
-    <w:p/>
-    <w:p/>
-    <w:p/>
-    <w:p/>
-    <w:p/>
-    <w:p/>
-    <w:p/>
-    <w:p/>
-    <w:p/>
-    <w:p/>
     <w:p>
       <w:r>
         <w:rPr>
@@ -64,10 +31,11 @@
           <w14:ligatures w14:val="none"/>
           <w14:cntxtAlts w14:val="0"/>
         </w:rPr>
+        <w:lastRenderedPageBreak/>
         <w:drawing>
-          <wp:inline distT="0" distB="0" distL="0" distR="0" wp14:anchorId="7DEAEB8A" wp14:editId="21A17999">
-            <wp:extent cx="116657755" cy="124406526"/>
-            <wp:effectExtent l="0" t="0" r="0" b="9525"/>
+          <wp:inline distT="0" distB="0" distL="0" distR="0" wp14:anchorId="7DEAEB8A" wp14:editId="5E9AB38E">
+            <wp:extent cx="6471920" cy="9063037"/>
+            <wp:effectExtent l="0" t="0" r="0" b="5080"/>
             <wp:docPr id="2" name="Diagramme 2"/>
             <wp:cNvGraphicFramePr/>
             <a:graphic xmlns:a="http://schemas.openxmlformats.org/drawingml/2006/main">
@@ -79,54 +47,6 @@
         </w:drawing>
       </w:r>
     </w:p>
-    <w:p/>
-    <w:p/>
-    <w:p/>
-    <w:p/>
-    <w:p/>
-    <w:p/>
-    <w:p/>
-    <w:p/>
-    <w:p/>
-    <w:p/>
-    <w:p/>
-    <w:p/>
-    <w:p/>
-    <w:p/>
-    <w:p/>
-    <w:p/>
-    <w:p/>
-    <w:p/>
-    <w:p/>
-    <w:p/>
-    <w:p/>
-    <w:p/>
-    <w:p/>
-    <w:p/>
-    <w:p/>
-    <w:p/>
-    <w:p/>
-    <w:p/>
-    <w:p/>
-    <w:p/>
-    <w:p/>
-    <w:p/>
-    <w:p/>
-    <w:p/>
-    <w:p/>
-    <w:p/>
-    <w:p/>
-    <w:p/>
-    <w:p/>
-    <w:p/>
-    <w:p/>
-    <w:p/>
-    <w:p/>
-    <w:p/>
-    <w:p/>
-    <w:p/>
-    <w:p/>
-    <w:p/>
     <w:sectPr>
       <w:pgSz w:w="11906" w:h="16838"/>
       <w:pgMar w:top="1417" w:right="1417" w:bottom="1417" w:left="1417" w:header="708" w:footer="708" w:gutter="0"/>
@@ -3015,6 +2935,13 @@
     <dgm:pt modelId="{05150EF0-B7FA-4204-8038-F26D6E205B22}" type="sibTrans" cxnId="{D41BEF10-6E34-40A7-AE09-6671AA026513}">
       <dgm:prSet/>
       <dgm:spPr/>
+      <dgm:t>
+        <a:bodyPr/>
+        <a:lstStyle/>
+        <a:p>
+          <a:endParaRPr lang="fr-FR"/>
+        </a:p>
+      </dgm:t>
     </dgm:pt>
     <dgm:pt modelId="{48812E7C-39E5-4A3D-82A0-E9CB2A04437C}" type="pres">
       <dgm:prSet presAssocID="{C7D08E8D-7937-4CAC-8AC3-A3AD8173DC9B}" presName="diagram" presStyleCnt="0">
@@ -3507,8 +3434,8 @@
       </dsp:nvSpPr>
       <dsp:spPr>
         <a:xfrm>
-          <a:off x="51531716" y="15485106"/>
-          <a:ext cx="11765956" cy="11765956"/>
+          <a:off x="2338401" y="2274266"/>
+          <a:ext cx="1728441" cy="1728441"/>
         </a:xfrm>
         <a:prstGeom prst="ellipse">
           <a:avLst/>
@@ -3578,12 +3505,12 @@
         </a:fontRef>
       </dsp:style>
       <dsp:txBody>
-        <a:bodyPr spcFirstLastPara="0" vert="horz" wrap="square" lIns="41275" tIns="41275" rIns="41275" bIns="41275" numCol="1" spcCol="1270" anchor="ctr" anchorCtr="0">
+        <a:bodyPr spcFirstLastPara="0" vert="horz" wrap="square" lIns="10795" tIns="10795" rIns="10795" bIns="10795" numCol="1" spcCol="1270" anchor="ctr" anchorCtr="0">
           <a:noAutofit/>
         </a:bodyPr>
         <a:lstStyle/>
         <a:p>
-          <a:pPr marL="0" lvl="0" indent="0" algn="ctr" defTabSz="2889250">
+          <a:pPr marL="0" lvl="0" indent="0" algn="ctr" defTabSz="755650">
             <a:lnSpc>
               <a:spcPct val="90000"/>
             </a:lnSpc>
@@ -3596,14 +3523,14 @@
             <a:buNone/>
           </a:pPr>
           <a:r>
-            <a:rPr lang="fr-FR" sz="6500" kern="1200"/>
+            <a:rPr lang="fr-FR" sz="1700" kern="1200"/>
             <a:t>Should programmers be regulated by a code of conduct?</a:t>
           </a:r>
         </a:p>
       </dsp:txBody>
       <dsp:txXfrm>
-        <a:off x="53254800" y="17208190"/>
-        <a:ext cx="8319788" cy="8319788"/>
+        <a:off x="2591525" y="2527390"/>
+        <a:ext cx="1222193" cy="1222193"/>
       </dsp:txXfrm>
     </dsp:sp>
     <dsp:sp modelId="{7E266BB9-BFC3-410E-ABCE-E613FCA6BB9E}">
@@ -3613,8 +3540,8 @@
       </dsp:nvSpPr>
       <dsp:spPr>
         <a:xfrm rot="16200000">
-          <a:off x="55635021" y="13696211"/>
-          <a:ext cx="3559346" cy="18443"/>
+          <a:off x="2941913" y="1989271"/>
+          <a:ext cx="521417" cy="48572"/>
         </a:xfrm>
         <a:custGeom>
           <a:avLst/>
@@ -3625,10 +3552,10 @@
           <a:pathLst>
             <a:path>
               <a:moveTo>
-                <a:pt x="0" y="9221"/>
+                <a:pt x="0" y="24286"/>
               </a:moveTo>
               <a:lnTo>
-                <a:pt x="3559346" y="9221"/>
+                <a:pt x="521417" y="24286"/>
               </a:lnTo>
             </a:path>
           </a:pathLst>
@@ -3667,7 +3594,7 @@
         </a:bodyPr>
         <a:lstStyle/>
         <a:p>
-          <a:pPr marL="0" lvl="0" indent="0" algn="ctr" defTabSz="533400">
+          <a:pPr marL="0" lvl="0" indent="0" algn="ctr" defTabSz="222250">
             <a:lnSpc>
               <a:spcPct val="90000"/>
             </a:lnSpc>
@@ -3679,12 +3606,12 @@
             </a:spcAft>
             <a:buNone/>
           </a:pPr>
-          <a:endParaRPr lang="fr-FR" sz="1200" kern="1200"/>
+          <a:endParaRPr lang="fr-FR" sz="500" kern="1200"/>
         </a:p>
       </dsp:txBody>
       <dsp:txXfrm>
-        <a:off x="57325710" y="13616449"/>
-        <a:ext cx="177967" cy="177967"/>
+        <a:off x="3189587" y="2000522"/>
+        <a:ext cx="26070" cy="26070"/>
       </dsp:txXfrm>
     </dsp:sp>
     <dsp:sp modelId="{E5CF2A5E-5B1E-4D43-8F3B-456AAE3158F2}">
@@ -3694,8 +3621,8 @@
       </dsp:nvSpPr>
       <dsp:spPr>
         <a:xfrm>
-          <a:off x="51531716" y="159803"/>
-          <a:ext cx="11765956" cy="11765956"/>
+          <a:off x="2338401" y="24407"/>
+          <a:ext cx="1728441" cy="1728441"/>
         </a:xfrm>
         <a:prstGeom prst="ellipse">
           <a:avLst/>
@@ -3765,12 +3692,12 @@
         </a:fontRef>
       </dsp:style>
       <dsp:txBody>
-        <a:bodyPr spcFirstLastPara="0" vert="horz" wrap="square" lIns="41275" tIns="41275" rIns="41275" bIns="41275" numCol="1" spcCol="1270" anchor="ctr" anchorCtr="0">
+        <a:bodyPr spcFirstLastPara="0" vert="horz" wrap="square" lIns="9525" tIns="9525" rIns="9525" bIns="9525" numCol="1" spcCol="1270" anchor="ctr" anchorCtr="0">
           <a:noAutofit/>
         </a:bodyPr>
         <a:lstStyle/>
         <a:p>
-          <a:pPr marL="0" lvl="0" indent="0" algn="l" defTabSz="2889250">
+          <a:pPr marL="0" lvl="0" indent="0" algn="l" defTabSz="666750">
             <a:lnSpc>
               <a:spcPct val="90000"/>
             </a:lnSpc>
@@ -3783,12 +3710,12 @@
             <a:buNone/>
           </a:pPr>
           <a:r>
-            <a:rPr lang="fr-FR" sz="6500" kern="1200"/>
+            <a:rPr lang="fr-FR" sz="1500" kern="1200"/>
             <a:t>Yes they should</a:t>
           </a:r>
         </a:p>
         <a:p>
-          <a:pPr marL="285750" lvl="1" indent="-285750" algn="l" defTabSz="2266950">
+          <a:pPr marL="114300" lvl="1" indent="-114300" algn="l" defTabSz="533400">
             <a:lnSpc>
               <a:spcPct val="90000"/>
             </a:lnSpc>
@@ -3801,12 +3728,12 @@
             <a:buChar char="•"/>
           </a:pPr>
           <a:r>
-            <a:rPr lang="fr-FR" sz="5100" kern="1200"/>
+            <a:rPr lang="fr-FR" sz="1200" kern="1200"/>
             <a:t>But how can it be applied?</a:t>
           </a:r>
         </a:p>
         <a:p>
-          <a:pPr marL="285750" lvl="1" indent="-285750" algn="l" defTabSz="2266950">
+          <a:pPr marL="114300" lvl="1" indent="-114300" algn="l" defTabSz="533400">
             <a:lnSpc>
               <a:spcPct val="90000"/>
             </a:lnSpc>
@@ -3819,14 +3746,14 @@
             <a:buChar char="•"/>
           </a:pPr>
           <a:r>
-            <a:rPr lang="fr-FR" sz="5100" kern="1200"/>
+            <a:rPr lang="fr-FR" sz="1200" kern="1200"/>
             <a:t>What about creativity</a:t>
           </a:r>
         </a:p>
       </dsp:txBody>
       <dsp:txXfrm>
-        <a:off x="53254800" y="1882887"/>
-        <a:ext cx="8319788" cy="8319788"/>
+        <a:off x="2591525" y="277531"/>
+        <a:ext cx="1222193" cy="1222193"/>
       </dsp:txXfrm>
     </dsp:sp>
     <dsp:sp modelId="{12B1A54D-6A62-4DB1-AF4F-29EB6C0066D6}">
@@ -3836,8 +3763,8 @@
       </dsp:nvSpPr>
       <dsp:spPr>
         <a:xfrm>
-          <a:off x="63297672" y="21358862"/>
-          <a:ext cx="3559346" cy="18443"/>
+          <a:off x="4066843" y="3114201"/>
+          <a:ext cx="521417" cy="48572"/>
         </a:xfrm>
         <a:custGeom>
           <a:avLst/>
@@ -3848,10 +3775,10 @@
           <a:pathLst>
             <a:path>
               <a:moveTo>
-                <a:pt x="0" y="9221"/>
+                <a:pt x="0" y="24286"/>
               </a:moveTo>
               <a:lnTo>
-                <a:pt x="3559346" y="9221"/>
+                <a:pt x="521417" y="24286"/>
               </a:lnTo>
             </a:path>
           </a:pathLst>
@@ -3890,7 +3817,7 @@
         </a:bodyPr>
         <a:lstStyle/>
         <a:p>
-          <a:pPr marL="0" lvl="0" indent="0" algn="ctr" defTabSz="533400">
+          <a:pPr marL="0" lvl="0" indent="0" algn="ctr" defTabSz="222250">
             <a:lnSpc>
               <a:spcPct val="90000"/>
             </a:lnSpc>
@@ -3902,12 +3829,12 @@
             </a:spcAft>
             <a:buNone/>
           </a:pPr>
-          <a:endParaRPr lang="fr-FR" sz="1200" kern="1200"/>
+          <a:endParaRPr lang="fr-FR" sz="500" kern="1200"/>
         </a:p>
       </dsp:txBody>
       <dsp:txXfrm>
-        <a:off x="64988362" y="21279100"/>
-        <a:ext cx="177967" cy="177967"/>
+        <a:off x="4314516" y="3125452"/>
+        <a:ext cx="26070" cy="26070"/>
       </dsp:txXfrm>
     </dsp:sp>
     <dsp:sp modelId="{C9376D8A-0DA7-4052-B5F4-50F1AADF1030}">
@@ -3917,8 +3844,8 @@
       </dsp:nvSpPr>
       <dsp:spPr>
         <a:xfrm>
-          <a:off x="66857018" y="15485106"/>
-          <a:ext cx="11765956" cy="11765956"/>
+          <a:off x="4588261" y="2274266"/>
+          <a:ext cx="1728441" cy="1728441"/>
         </a:xfrm>
         <a:prstGeom prst="ellipse">
           <a:avLst/>
@@ -3988,12 +3915,12 @@
         </a:fontRef>
       </dsp:style>
       <dsp:txBody>
-        <a:bodyPr spcFirstLastPara="0" vert="horz" wrap="square" lIns="41275" tIns="41275" rIns="41275" bIns="41275" numCol="1" spcCol="1270" anchor="ctr" anchorCtr="0">
+        <a:bodyPr spcFirstLastPara="0" vert="horz" wrap="square" lIns="9525" tIns="9525" rIns="9525" bIns="9525" numCol="1" spcCol="1270" anchor="ctr" anchorCtr="0">
           <a:noAutofit/>
         </a:bodyPr>
         <a:lstStyle/>
         <a:p>
-          <a:pPr marL="0" lvl="0" indent="0" algn="ctr" defTabSz="2889250">
+          <a:pPr marL="0" lvl="0" indent="0" algn="ctr" defTabSz="666750">
             <a:lnSpc>
               <a:spcPct val="90000"/>
             </a:lnSpc>
@@ -4005,12 +3932,12 @@
             </a:spcAft>
             <a:buNone/>
           </a:pPr>
-          <a:endParaRPr lang="fr-FR" sz="6500" kern="1200"/>
+          <a:endParaRPr lang="fr-FR" sz="1500" kern="1200"/>
         </a:p>
       </dsp:txBody>
       <dsp:txXfrm>
-        <a:off x="68580102" y="17208190"/>
-        <a:ext cx="8319788" cy="8319788"/>
+        <a:off x="4841385" y="2527390"/>
+        <a:ext cx="1222193" cy="1222193"/>
       </dsp:txXfrm>
     </dsp:sp>
     <dsp:sp modelId="{346D2061-AECA-4C93-9812-D9FB5510DE70}">
@@ -4020,8 +3947,8 @@
       </dsp:nvSpPr>
       <dsp:spPr>
         <a:xfrm rot="5400000">
-          <a:off x="55635021" y="29021513"/>
-          <a:ext cx="3559346" cy="18443"/>
+          <a:off x="2941913" y="4239130"/>
+          <a:ext cx="521417" cy="48572"/>
         </a:xfrm>
         <a:custGeom>
           <a:avLst/>
@@ -4032,10 +3959,10 @@
           <a:pathLst>
             <a:path>
               <a:moveTo>
-                <a:pt x="0" y="9221"/>
+                <a:pt x="0" y="24286"/>
               </a:moveTo>
               <a:lnTo>
-                <a:pt x="3559346" y="9221"/>
+                <a:pt x="521417" y="24286"/>
               </a:lnTo>
             </a:path>
           </a:pathLst>
@@ -4074,7 +4001,7 @@
         </a:bodyPr>
         <a:lstStyle/>
         <a:p>
-          <a:pPr marL="0" lvl="0" indent="0" algn="ctr" defTabSz="533400">
+          <a:pPr marL="0" lvl="0" indent="0" algn="ctr" defTabSz="222250">
             <a:lnSpc>
               <a:spcPct val="90000"/>
             </a:lnSpc>
@@ -4086,12 +4013,12 @@
             </a:spcAft>
             <a:buNone/>
           </a:pPr>
-          <a:endParaRPr lang="fr-FR" sz="1200" kern="1200"/>
+          <a:endParaRPr lang="fr-FR" sz="500" kern="1200"/>
         </a:p>
       </dsp:txBody>
       <dsp:txXfrm>
-        <a:off x="57325710" y="28941752"/>
-        <a:ext cx="177967" cy="177967"/>
+        <a:off x="3189587" y="4250381"/>
+        <a:ext cx="26070" cy="26070"/>
       </dsp:txXfrm>
     </dsp:sp>
     <dsp:sp modelId="{F9860F75-0635-41D3-BCBA-13D86FFBD210}">
@@ -4101,8 +4028,8 @@
       </dsp:nvSpPr>
       <dsp:spPr>
         <a:xfrm>
-          <a:off x="51531716" y="30810408"/>
-          <a:ext cx="11765956" cy="11765956"/>
+          <a:off x="2338401" y="4524126"/>
+          <a:ext cx="1728441" cy="1728441"/>
         </a:xfrm>
         <a:prstGeom prst="ellipse">
           <a:avLst/>
@@ -4172,12 +4099,12 @@
         </a:fontRef>
       </dsp:style>
       <dsp:txBody>
-        <a:bodyPr spcFirstLastPara="0" vert="horz" wrap="square" lIns="41275" tIns="41275" rIns="41275" bIns="41275" numCol="1" spcCol="1270" anchor="ctr" anchorCtr="0">
+        <a:bodyPr spcFirstLastPara="0" vert="horz" wrap="square" lIns="9525" tIns="9525" rIns="9525" bIns="9525" numCol="1" spcCol="1270" anchor="ctr" anchorCtr="0">
           <a:noAutofit/>
         </a:bodyPr>
         <a:lstStyle/>
         <a:p>
-          <a:pPr marL="0" lvl="0" indent="0" algn="ctr" defTabSz="2889250">
+          <a:pPr marL="0" lvl="0" indent="0" algn="ctr" defTabSz="666750">
             <a:lnSpc>
               <a:spcPct val="90000"/>
             </a:lnSpc>
@@ -4189,12 +4116,12 @@
             </a:spcAft>
             <a:buNone/>
           </a:pPr>
-          <a:endParaRPr lang="fr-FR" sz="6500" kern="1200"/>
+          <a:endParaRPr lang="fr-FR" sz="1500" kern="1200"/>
         </a:p>
       </dsp:txBody>
       <dsp:txXfrm>
-        <a:off x="53254800" y="32533492"/>
-        <a:ext cx="8319788" cy="8319788"/>
+        <a:off x="2591525" y="4777250"/>
+        <a:ext cx="1222193" cy="1222193"/>
       </dsp:txXfrm>
     </dsp:sp>
     <dsp:sp modelId="{1F62285D-3F92-4597-A39D-A5E6937420B7}">
@@ -4204,8 +4131,8 @@
       </dsp:nvSpPr>
       <dsp:spPr>
         <a:xfrm rot="10800000">
-          <a:off x="47972370" y="21358862"/>
-          <a:ext cx="3559346" cy="18443"/>
+          <a:off x="1816983" y="3114201"/>
+          <a:ext cx="521417" cy="48572"/>
         </a:xfrm>
         <a:custGeom>
           <a:avLst/>
@@ -4216,10 +4143,10 @@
           <a:pathLst>
             <a:path>
               <a:moveTo>
-                <a:pt x="0" y="9221"/>
+                <a:pt x="0" y="24286"/>
               </a:moveTo>
               <a:lnTo>
-                <a:pt x="3559346" y="9221"/>
+                <a:pt x="521417" y="24286"/>
               </a:lnTo>
             </a:path>
           </a:pathLst>
@@ -4258,7 +4185,7 @@
         </a:bodyPr>
         <a:lstStyle/>
         <a:p>
-          <a:pPr marL="0" lvl="0" indent="0" algn="ctr" defTabSz="533400">
+          <a:pPr marL="0" lvl="0" indent="0" algn="ctr" defTabSz="222250">
             <a:lnSpc>
               <a:spcPct val="90000"/>
             </a:lnSpc>
@@ -4270,12 +4197,12 @@
             </a:spcAft>
             <a:buNone/>
           </a:pPr>
-          <a:endParaRPr lang="fr-FR" sz="1200" kern="1200"/>
+          <a:endParaRPr lang="fr-FR" sz="500" kern="1200"/>
         </a:p>
       </dsp:txBody>
       <dsp:txXfrm rot="10800000">
-        <a:off x="49663059" y="21279100"/>
-        <a:ext cx="177967" cy="177967"/>
+        <a:off x="2064657" y="3125452"/>
+        <a:ext cx="26070" cy="26070"/>
       </dsp:txXfrm>
     </dsp:sp>
     <dsp:sp modelId="{E52F3AD0-6DF9-4577-BAF7-601577081402}">
@@ -4285,8 +4212,8 @@
       </dsp:nvSpPr>
       <dsp:spPr>
         <a:xfrm>
-          <a:off x="36206413" y="15485106"/>
-          <a:ext cx="11765956" cy="11765956"/>
+          <a:off x="88542" y="2274266"/>
+          <a:ext cx="1728441" cy="1728441"/>
         </a:xfrm>
         <a:prstGeom prst="ellipse">
           <a:avLst/>
@@ -4356,12 +4283,12 @@
         </a:fontRef>
       </dsp:style>
       <dsp:txBody>
-        <a:bodyPr spcFirstLastPara="0" vert="horz" wrap="square" lIns="41275" tIns="41275" rIns="41275" bIns="41275" numCol="1" spcCol="1270" anchor="ctr" anchorCtr="0">
+        <a:bodyPr spcFirstLastPara="0" vert="horz" wrap="square" lIns="9525" tIns="9525" rIns="9525" bIns="9525" numCol="1" spcCol="1270" anchor="ctr" anchorCtr="0">
           <a:noAutofit/>
         </a:bodyPr>
         <a:lstStyle/>
         <a:p>
-          <a:pPr marL="0" lvl="0" indent="0" algn="l" defTabSz="2889250">
+          <a:pPr marL="0" lvl="0" indent="0" algn="l" defTabSz="666750">
             <a:lnSpc>
               <a:spcPct val="90000"/>
             </a:lnSpc>
@@ -4374,12 +4301,12 @@
             <a:buNone/>
           </a:pPr>
           <a:r>
-            <a:rPr lang="fr-FR" sz="6500" kern="1200"/>
+            <a:rPr lang="fr-FR" sz="1500" kern="1200"/>
             <a:t>Ethicals</a:t>
           </a:r>
         </a:p>
         <a:p>
-          <a:pPr marL="285750" lvl="1" indent="-285750" algn="l" defTabSz="2266950">
+          <a:pPr marL="114300" lvl="1" indent="-114300" algn="l" defTabSz="533400">
             <a:lnSpc>
               <a:spcPct val="90000"/>
             </a:lnSpc>
@@ -4392,14 +4319,14 @@
             <a:buChar char="•"/>
           </a:pPr>
           <a:r>
-            <a:rPr lang="fr-FR" sz="5100" kern="1200"/>
+            <a:rPr lang="fr-FR" sz="1200" kern="1200"/>
             <a:t>1984: Telescreen (spying)</a:t>
           </a:r>
         </a:p>
       </dsp:txBody>
       <dsp:txXfrm>
-        <a:off x="37929497" y="17208190"/>
-        <a:ext cx="8319788" cy="8319788"/>
+        <a:off x="341666" y="2527390"/>
+        <a:ext cx="1222193" cy="1222193"/>
       </dsp:txXfrm>
     </dsp:sp>
   </dsp:spTree>
@@ -4421,8 +4348,8 @@
       </dsp:nvSpPr>
       <dsp:spPr>
         <a:xfrm>
-          <a:off x="20530068" y="71528627"/>
-          <a:ext cx="19894109" cy="9947054"/>
+          <a:off x="484999" y="5210209"/>
+          <a:ext cx="1447874" cy="723937"/>
         </a:xfrm>
         <a:prstGeom prst="roundRect">
           <a:avLst>
@@ -4466,12 +4393,12 @@
         </a:fontRef>
       </dsp:style>
       <dsp:txBody>
-        <a:bodyPr spcFirstLastPara="0" vert="horz" wrap="square" lIns="25400" tIns="25400" rIns="25400" bIns="25400" numCol="1" spcCol="1270" anchor="ctr" anchorCtr="0">
+        <a:bodyPr spcFirstLastPara="0" vert="horz" wrap="square" lIns="3175" tIns="3175" rIns="3175" bIns="3175" numCol="1" spcCol="1270" anchor="ctr" anchorCtr="0">
           <a:noAutofit/>
         </a:bodyPr>
         <a:lstStyle/>
         <a:p>
-          <a:pPr marL="0" lvl="0" indent="0" algn="ctr" defTabSz="1778000">
+          <a:pPr marL="0" lvl="0" indent="0" algn="ctr" defTabSz="222250">
             <a:lnSpc>
               <a:spcPct val="90000"/>
             </a:lnSpc>
@@ -4484,14 +4411,14 @@
             <a:buNone/>
           </a:pPr>
           <a:r>
-            <a:rPr lang="fr-FR" sz="4000" kern="1200"/>
+            <a:rPr lang="fr-FR" sz="500" kern="1200"/>
             <a:t>Usefull links</a:t>
           </a:r>
         </a:p>
       </dsp:txBody>
       <dsp:txXfrm>
-        <a:off x="20821407" y="71819966"/>
-        <a:ext cx="19311431" cy="9364376"/>
+        <a:off x="506202" y="5231412"/>
+        <a:ext cx="1405468" cy="681531"/>
       </dsp:txXfrm>
     </dsp:sp>
     <dsp:sp modelId="{8ECFB61C-E2B8-4497-84D5-0B9DF8E1945A}">
@@ -4501,8 +4428,8 @@
       </dsp:nvSpPr>
       <dsp:spPr>
         <a:xfrm rot="17051759">
-          <a:off x="28178772" y="60766177"/>
-          <a:ext cx="32448455" cy="14392"/>
+          <a:off x="1041664" y="4420263"/>
+          <a:ext cx="2361567" cy="14378"/>
         </a:xfrm>
         <a:custGeom>
           <a:avLst/>
@@ -4513,10 +4440,10 @@
           <a:pathLst>
             <a:path>
               <a:moveTo>
-                <a:pt x="0" y="7196"/>
+                <a:pt x="0" y="7189"/>
               </a:moveTo>
               <a:lnTo>
-                <a:pt x="32448455" y="7196"/>
+                <a:pt x="2361567" y="7189"/>
               </a:lnTo>
             </a:path>
           </a:pathLst>
@@ -4555,7 +4482,7 @@
         </a:bodyPr>
         <a:lstStyle/>
         <a:p>
-          <a:pPr marL="0" lvl="0" indent="0" algn="ctr" defTabSz="1422400">
+          <a:pPr marL="0" lvl="0" indent="0" algn="ctr" defTabSz="177800">
             <a:lnSpc>
               <a:spcPct val="90000"/>
             </a:lnSpc>
@@ -4567,12 +4494,12 @@
             </a:spcAft>
             <a:buNone/>
           </a:pPr>
-          <a:endParaRPr lang="fr-FR" sz="3200" kern="1200"/>
+          <a:endParaRPr lang="fr-FR" sz="400" kern="1200"/>
         </a:p>
       </dsp:txBody>
       <dsp:txXfrm>
-        <a:off x="43591789" y="59962162"/>
-        <a:ext cx="1622422" cy="1622422"/>
+        <a:off x="2163408" y="4368413"/>
+        <a:ext cx="118078" cy="118078"/>
       </dsp:txXfrm>
     </dsp:sp>
     <dsp:sp modelId="{2F1299BC-6888-4E1D-9905-CBC0F61FAA48}">
@@ -4582,8 +4509,8 @@
       </dsp:nvSpPr>
       <dsp:spPr>
         <a:xfrm>
-          <a:off x="48381822" y="40071065"/>
-          <a:ext cx="19894109" cy="9947054"/>
+          <a:off x="2512022" y="2920758"/>
+          <a:ext cx="1447874" cy="723937"/>
         </a:xfrm>
         <a:prstGeom prst="roundRect">
           <a:avLst>
@@ -4627,12 +4554,12 @@
         </a:fontRef>
       </dsp:style>
       <dsp:txBody>
-        <a:bodyPr spcFirstLastPara="0" vert="horz" wrap="square" lIns="25400" tIns="25400" rIns="25400" bIns="25400" numCol="1" spcCol="1270" anchor="ctr" anchorCtr="0">
+        <a:bodyPr spcFirstLastPara="0" vert="horz" wrap="square" lIns="3175" tIns="3175" rIns="3175" bIns="3175" numCol="1" spcCol="1270" anchor="ctr" anchorCtr="0">
           <a:noAutofit/>
         </a:bodyPr>
         <a:lstStyle/>
         <a:p>
-          <a:pPr marL="0" lvl="0" indent="0" algn="ctr" defTabSz="1778000">
+          <a:pPr marL="0" lvl="0" indent="0" algn="ctr" defTabSz="222250">
             <a:lnSpc>
               <a:spcPct val="90000"/>
             </a:lnSpc>
@@ -4645,14 +4572,14 @@
             <a:buNone/>
           </a:pPr>
           <a:r>
-            <a:rPr lang="fr-FR" sz="4000" kern="1200"/>
+            <a:rPr lang="fr-FR" sz="500" kern="1200"/>
             <a:t>Should programmers be regulated by a code of conduct?</a:t>
           </a:r>
         </a:p>
       </dsp:txBody>
       <dsp:txXfrm>
-        <a:off x="48673161" y="40362404"/>
-        <a:ext cx="19311431" cy="9364376"/>
+        <a:off x="2533225" y="2941961"/>
+        <a:ext cx="1405468" cy="681531"/>
       </dsp:txXfrm>
     </dsp:sp>
     <dsp:sp modelId="{E75A1774-B834-4741-83D0-8BD4B2E53673}">
@@ -4662,8 +4589,8 @@
       </dsp:nvSpPr>
       <dsp:spPr>
         <a:xfrm rot="16874489">
-          <a:off x="51844725" y="25018948"/>
-          <a:ext cx="40820058" cy="14392"/>
+          <a:off x="2764049" y="1818614"/>
+          <a:ext cx="2970844" cy="14378"/>
         </a:xfrm>
         <a:custGeom>
           <a:avLst/>
@@ -4674,10 +4601,10 @@
           <a:pathLst>
             <a:path>
               <a:moveTo>
-                <a:pt x="0" y="7196"/>
+                <a:pt x="0" y="7189"/>
               </a:moveTo>
               <a:lnTo>
-                <a:pt x="40820058" y="7196"/>
+                <a:pt x="2970844" y="7189"/>
               </a:lnTo>
             </a:path>
           </a:pathLst>
@@ -4716,7 +4643,7 @@
         </a:bodyPr>
         <a:lstStyle/>
         <a:p>
-          <a:pPr marL="0" lvl="0" indent="0" algn="ctr" defTabSz="1422400">
+          <a:pPr marL="0" lvl="0" indent="0" algn="ctr" defTabSz="177800">
             <a:lnSpc>
               <a:spcPct val="90000"/>
             </a:lnSpc>
@@ -4728,12 +4655,12 @@
             </a:spcAft>
             <a:buNone/>
           </a:pPr>
-          <a:endParaRPr lang="fr-FR" sz="3200" kern="1200"/>
+          <a:endParaRPr lang="fr-FR" sz="400" kern="1200"/>
         </a:p>
       </dsp:txBody>
       <dsp:txXfrm>
-        <a:off x="71234253" y="24005643"/>
-        <a:ext cx="2041002" cy="2041002"/>
+        <a:off x="4175200" y="1751532"/>
+        <a:ext cx="148542" cy="148542"/>
       </dsp:txXfrm>
     </dsp:sp>
     <dsp:sp modelId="{E1002676-A339-4DF3-AFAE-1F6299B332EB}">
@@ -4743,8 +4670,8 @@
       </dsp:nvSpPr>
       <dsp:spPr>
         <a:xfrm>
-          <a:off x="76233576" y="34169"/>
-          <a:ext cx="19894109" cy="9947054"/>
+          <a:off x="4539046" y="6912"/>
+          <a:ext cx="1447874" cy="723937"/>
         </a:xfrm>
         <a:prstGeom prst="roundRect">
           <a:avLst>
@@ -4788,12 +4715,12 @@
         </a:fontRef>
       </dsp:style>
       <dsp:txBody>
-        <a:bodyPr spcFirstLastPara="0" vert="horz" wrap="square" lIns="25400" tIns="25400" rIns="25400" bIns="25400" numCol="1" spcCol="1270" anchor="ctr" anchorCtr="0">
+        <a:bodyPr spcFirstLastPara="0" vert="horz" wrap="square" lIns="3175" tIns="3175" rIns="3175" bIns="3175" numCol="1" spcCol="1270" anchor="ctr" anchorCtr="0">
           <a:noAutofit/>
         </a:bodyPr>
         <a:lstStyle/>
         <a:p>
-          <a:pPr marL="0" lvl="0" indent="0" algn="ctr" defTabSz="1778000">
+          <a:pPr marL="0" lvl="0" indent="0" algn="ctr" defTabSz="222250">
             <a:lnSpc>
               <a:spcPct val="90000"/>
             </a:lnSpc>
@@ -4806,14 +4733,14 @@
             <a:buNone/>
           </a:pPr>
           <a:r>
-            <a:rPr lang="fr-FR" sz="4000" kern="1200"/>
+            <a:rPr lang="fr-FR" sz="500" kern="1200"/>
             <a:t>New StatesMan: https://www.newstatesman.com/spotlight/emerging-technologies/2019/06/do-coders-need-code-conduct</a:t>
           </a:r>
         </a:p>
       </dsp:txBody>
       <dsp:txXfrm>
-        <a:off x="76524915" y="325508"/>
-        <a:ext cx="19311431" cy="9364376"/>
+        <a:off x="4560249" y="28115"/>
+        <a:ext cx="1405468" cy="681531"/>
       </dsp:txXfrm>
     </dsp:sp>
     <dsp:sp modelId="{C492F031-3AD6-4DEC-B174-2A7F1F36066D}">
@@ -4823,8 +4750,8 @@
       </dsp:nvSpPr>
       <dsp:spPr>
         <a:xfrm rot="17132988">
-          <a:off x="57412607" y="30738505"/>
-          <a:ext cx="29684293" cy="14392"/>
+          <a:off x="3169274" y="2234878"/>
+          <a:ext cx="2160394" cy="14378"/>
         </a:xfrm>
         <a:custGeom>
           <a:avLst/>
@@ -4835,10 +4762,10 @@
           <a:pathLst>
             <a:path>
               <a:moveTo>
-                <a:pt x="0" y="7196"/>
+                <a:pt x="0" y="7189"/>
               </a:moveTo>
               <a:lnTo>
-                <a:pt x="29684293" y="7196"/>
+                <a:pt x="2160394" y="7189"/>
               </a:lnTo>
             </a:path>
           </a:pathLst>
@@ -4877,7 +4804,7 @@
         </a:bodyPr>
         <a:lstStyle/>
         <a:p>
-          <a:pPr marL="0" lvl="0" indent="0" algn="ctr" defTabSz="1422400">
+          <a:pPr marL="0" lvl="0" indent="0" algn="ctr" defTabSz="177800">
             <a:lnSpc>
               <a:spcPct val="90000"/>
             </a:lnSpc>
@@ -4889,12 +4816,12 @@
             </a:spcAft>
             <a:buNone/>
           </a:pPr>
-          <a:endParaRPr lang="fr-FR" sz="3200" kern="1200"/>
+          <a:endParaRPr lang="fr-FR" sz="400" kern="1200"/>
         </a:p>
       </dsp:txBody>
       <dsp:txXfrm>
-        <a:off x="71512647" y="30003594"/>
-        <a:ext cx="1484214" cy="1484214"/>
+        <a:off x="4195461" y="2188057"/>
+        <a:ext cx="108019" cy="108019"/>
       </dsp:txXfrm>
     </dsp:sp>
     <dsp:sp modelId="{D1D9DCFF-184E-4CF0-A594-F6F9B68D9D16}">
@@ -4904,8 +4831,8 @@
       </dsp:nvSpPr>
       <dsp:spPr>
         <a:xfrm>
-          <a:off x="76233576" y="11473282"/>
-          <a:ext cx="19894109" cy="9947054"/>
+          <a:off x="4539046" y="839439"/>
+          <a:ext cx="1447874" cy="723937"/>
         </a:xfrm>
         <a:prstGeom prst="roundRect">
           <a:avLst>
@@ -4949,12 +4876,12 @@
         </a:fontRef>
       </dsp:style>
       <dsp:txBody>
-        <a:bodyPr spcFirstLastPara="0" vert="horz" wrap="square" lIns="25400" tIns="25400" rIns="25400" bIns="25400" numCol="1" spcCol="1270" anchor="ctr" anchorCtr="0">
+        <a:bodyPr spcFirstLastPara="0" vert="horz" wrap="square" lIns="3175" tIns="3175" rIns="3175" bIns="3175" numCol="1" spcCol="1270" anchor="ctr" anchorCtr="0">
           <a:noAutofit/>
         </a:bodyPr>
         <a:lstStyle/>
         <a:p>
-          <a:pPr marL="0" lvl="0" indent="0" algn="ctr" defTabSz="1778000">
+          <a:pPr marL="0" lvl="0" indent="0" algn="ctr" defTabSz="222250">
             <a:lnSpc>
               <a:spcPct val="90000"/>
             </a:lnSpc>
@@ -4967,14 +4894,14 @@
             <a:buNone/>
           </a:pPr>
           <a:r>
-            <a:rPr lang="fr-FR" sz="4000" kern="1200"/>
+            <a:rPr lang="fr-FR" sz="500" kern="1200"/>
             <a:t>Ethics For Programmers?: https://www.brandonsavage.net/ethics-for-programmers/</a:t>
           </a:r>
         </a:p>
       </dsp:txBody>
       <dsp:txXfrm>
-        <a:off x="76524915" y="11764621"/>
-        <a:ext cx="19311431" cy="9364376"/>
+        <a:off x="4560249" y="860642"/>
+        <a:ext cx="1405468" cy="681531"/>
       </dsp:txXfrm>
     </dsp:sp>
     <dsp:sp modelId="{BF53185D-7842-4E45-B4F3-684F32594560}">
@@ -4984,8 +4911,8 @@
       </dsp:nvSpPr>
       <dsp:spPr>
         <a:xfrm rot="17692822">
-          <a:off x="62797692" y="36458062"/>
-          <a:ext cx="18914123" cy="14392"/>
+          <a:off x="3561196" y="2651142"/>
+          <a:ext cx="1376551" cy="14378"/>
         </a:xfrm>
         <a:custGeom>
           <a:avLst/>
@@ -4996,10 +4923,10 @@
           <a:pathLst>
             <a:path>
               <a:moveTo>
-                <a:pt x="0" y="7196"/>
+                <a:pt x="0" y="7189"/>
               </a:moveTo>
               <a:lnTo>
-                <a:pt x="18914123" y="7196"/>
+                <a:pt x="1376551" y="7189"/>
               </a:lnTo>
             </a:path>
           </a:pathLst>
@@ -5038,7 +4965,7 @@
         </a:bodyPr>
         <a:lstStyle/>
         <a:p>
-          <a:pPr marL="0" lvl="0" indent="0" algn="ctr" defTabSz="1422400">
+          <a:pPr marL="0" lvl="0" indent="0" algn="ctr" defTabSz="177800">
             <a:lnSpc>
               <a:spcPct val="90000"/>
             </a:lnSpc>
@@ -5050,12 +4977,12 @@
             </a:spcAft>
             <a:buNone/>
           </a:pPr>
-          <a:endParaRPr lang="fr-FR" sz="3200" kern="1200"/>
+          <a:endParaRPr lang="fr-FR" sz="400" kern="1200"/>
         </a:p>
       </dsp:txBody>
       <dsp:txXfrm>
-        <a:off x="71781901" y="35992405"/>
-        <a:ext cx="945706" cy="945706"/>
+        <a:off x="4215058" y="2623917"/>
+        <a:ext cx="68827" cy="68827"/>
       </dsp:txXfrm>
     </dsp:sp>
     <dsp:sp modelId="{20E893DB-5940-4404-B1F2-8FC0C7702C6F}">
@@ -5065,8 +4992,8 @@
       </dsp:nvSpPr>
       <dsp:spPr>
         <a:xfrm>
-          <a:off x="76233576" y="22912395"/>
-          <a:ext cx="19894109" cy="9947054"/>
+          <a:off x="4539046" y="1671967"/>
+          <a:ext cx="1447874" cy="723937"/>
         </a:xfrm>
         <a:prstGeom prst="roundRect">
           <a:avLst>
@@ -5110,12 +5037,12 @@
         </a:fontRef>
       </dsp:style>
       <dsp:txBody>
-        <a:bodyPr spcFirstLastPara="0" vert="horz" wrap="square" lIns="25400" tIns="25400" rIns="25400" bIns="25400" numCol="1" spcCol="1270" anchor="ctr" anchorCtr="0">
+        <a:bodyPr spcFirstLastPara="0" vert="horz" wrap="square" lIns="3175" tIns="3175" rIns="3175" bIns="3175" numCol="1" spcCol="1270" anchor="ctr" anchorCtr="0">
           <a:noAutofit/>
         </a:bodyPr>
         <a:lstStyle/>
         <a:p>
-          <a:pPr marL="0" lvl="0" indent="0" algn="ctr" defTabSz="1778000">
+          <a:pPr marL="0" lvl="0" indent="0" algn="ctr" defTabSz="222250">
             <a:lnSpc>
               <a:spcPct val="90000"/>
             </a:lnSpc>
@@ -5128,15 +5055,15 @@
             <a:buNone/>
           </a:pPr>
           <a:r>
-            <a:rPr lang="fr-FR" sz="4000" b="1" i="0" kern="1200"/>
+            <a:rPr lang="fr-FR" sz="500" b="1" i="0" kern="1200"/>
             <a:t>The Institution of Analysts and Programmers: https://www.iap.org.uk/main/about/code-of-conduct-for-members/</a:t>
           </a:r>
-          <a:endParaRPr lang="fr-FR" sz="4000" kern="1200"/>
+          <a:endParaRPr lang="fr-FR" sz="500" kern="1200"/>
         </a:p>
       </dsp:txBody>
       <dsp:txXfrm>
-        <a:off x="76524915" y="23203734"/>
-        <a:ext cx="19311431" cy="9364376"/>
+        <a:off x="4560249" y="1693170"/>
+        <a:ext cx="1405468" cy="681531"/>
       </dsp:txXfrm>
     </dsp:sp>
     <dsp:sp modelId="{FC718895-BD21-4038-8D3A-996874D36674}">
@@ -5146,8 +5073,8 @@
       </dsp:nvSpPr>
       <dsp:spPr>
         <a:xfrm rot="19457599">
-          <a:off x="67354820" y="42177618"/>
-          <a:ext cx="9799868" cy="14392"/>
+          <a:off x="3892859" y="3067406"/>
+          <a:ext cx="713224" cy="14378"/>
         </a:xfrm>
         <a:custGeom>
           <a:avLst/>
@@ -5158,10 +5085,10 @@
           <a:pathLst>
             <a:path>
               <a:moveTo>
-                <a:pt x="0" y="7196"/>
+                <a:pt x="0" y="7189"/>
               </a:moveTo>
               <a:lnTo>
-                <a:pt x="9799868" y="7196"/>
+                <a:pt x="713224" y="7189"/>
               </a:lnTo>
             </a:path>
           </a:pathLst>
@@ -5200,7 +5127,7 @@
         </a:bodyPr>
         <a:lstStyle/>
         <a:p>
-          <a:pPr marL="0" lvl="0" indent="0" algn="ctr" defTabSz="1422400">
+          <a:pPr marL="0" lvl="0" indent="0" algn="ctr" defTabSz="177800">
             <a:lnSpc>
               <a:spcPct val="90000"/>
             </a:lnSpc>
@@ -5212,12 +5139,12 @@
             </a:spcAft>
             <a:buNone/>
           </a:pPr>
-          <a:endParaRPr lang="fr-FR" sz="3200" kern="1200"/>
+          <a:endParaRPr lang="fr-FR" sz="400" kern="1200"/>
         </a:p>
       </dsp:txBody>
       <dsp:txXfrm>
-        <a:off x="72009757" y="41939818"/>
-        <a:ext cx="489993" cy="489993"/>
+        <a:off x="4231641" y="3056764"/>
+        <a:ext cx="35661" cy="35661"/>
       </dsp:txXfrm>
     </dsp:sp>
     <dsp:sp modelId="{C4AE97EB-81DD-4B2D-8165-7B3138E6FF98}">
@@ -5227,8 +5154,8 @@
       </dsp:nvSpPr>
       <dsp:spPr>
         <a:xfrm>
-          <a:off x="76233576" y="34351509"/>
-          <a:ext cx="19894109" cy="9947054"/>
+          <a:off x="4539046" y="2504494"/>
+          <a:ext cx="1447874" cy="723937"/>
         </a:xfrm>
         <a:prstGeom prst="roundRect">
           <a:avLst>
@@ -5272,12 +5199,12 @@
         </a:fontRef>
       </dsp:style>
       <dsp:txBody>
-        <a:bodyPr spcFirstLastPara="0" vert="horz" wrap="square" lIns="25400" tIns="25400" rIns="25400" bIns="25400" numCol="1" spcCol="1270" anchor="ctr" anchorCtr="0">
+        <a:bodyPr spcFirstLastPara="0" vert="horz" wrap="square" lIns="3175" tIns="3175" rIns="3175" bIns="3175" numCol="1" spcCol="1270" anchor="ctr" anchorCtr="0">
           <a:noAutofit/>
         </a:bodyPr>
         <a:lstStyle/>
         <a:p>
-          <a:pPr marL="0" lvl="0" indent="0" algn="ctr" defTabSz="1778000">
+          <a:pPr marL="0" lvl="0" indent="0" algn="ctr" defTabSz="222250">
             <a:lnSpc>
               <a:spcPct val="90000"/>
             </a:lnSpc>
@@ -5290,15 +5217,15 @@
             <a:buNone/>
           </a:pPr>
           <a:r>
-            <a:rPr lang="fr-FR" sz="4000" b="1" i="0" kern="1200"/>
+            <a:rPr lang="fr-FR" sz="500" b="1" i="0" kern="1200"/>
             <a:t>Why You Should Enact Codes of Conduct: https://gdprinformer.com/gdpr-articles/enact-codes-conduct</a:t>
           </a:r>
-          <a:endParaRPr lang="fr-FR" sz="4000" kern="1200"/>
+          <a:endParaRPr lang="fr-FR" sz="500" kern="1200"/>
         </a:p>
       </dsp:txBody>
       <dsp:txXfrm>
-        <a:off x="76524915" y="34642848"/>
-        <a:ext cx="19311431" cy="9364376"/>
+        <a:off x="4560249" y="2525697"/>
+        <a:ext cx="1405468" cy="681531"/>
       </dsp:txXfrm>
     </dsp:sp>
     <dsp:sp modelId="{0B1162B7-EEE9-4C14-B5A3-A2F5E4525580}">
@@ -5308,8 +5235,8 @@
       </dsp:nvSpPr>
       <dsp:spPr>
         <a:xfrm rot="2142401">
-          <a:off x="67354820" y="47897175"/>
-          <a:ext cx="9799868" cy="14392"/>
+          <a:off x="3892859" y="3483670"/>
+          <a:ext cx="713224" cy="14378"/>
         </a:xfrm>
         <a:custGeom>
           <a:avLst/>
@@ -5320,10 +5247,10 @@
           <a:pathLst>
             <a:path>
               <a:moveTo>
-                <a:pt x="0" y="7196"/>
+                <a:pt x="0" y="7189"/>
               </a:moveTo>
               <a:lnTo>
-                <a:pt x="9799868" y="7196"/>
+                <a:pt x="713224" y="7189"/>
               </a:lnTo>
             </a:path>
           </a:pathLst>
@@ -5362,7 +5289,7 @@
         </a:bodyPr>
         <a:lstStyle/>
         <a:p>
-          <a:pPr marL="0" lvl="0" indent="0" algn="ctr" defTabSz="1422400">
+          <a:pPr marL="0" lvl="0" indent="0" algn="ctr" defTabSz="177800">
             <a:lnSpc>
               <a:spcPct val="90000"/>
             </a:lnSpc>
@@ -5374,12 +5301,12 @@
             </a:spcAft>
             <a:buNone/>
           </a:pPr>
-          <a:endParaRPr lang="fr-FR" sz="3200" kern="1200"/>
+          <a:endParaRPr lang="fr-FR" sz="400" kern="1200"/>
         </a:p>
       </dsp:txBody>
       <dsp:txXfrm>
-        <a:off x="72009757" y="47659374"/>
-        <a:ext cx="489993" cy="489993"/>
+        <a:off x="4231641" y="3473028"/>
+        <a:ext cx="35661" cy="35661"/>
       </dsp:txXfrm>
     </dsp:sp>
     <dsp:sp modelId="{F88FED9C-9381-4B72-94E5-DC961EEDBE7D}">
@@ -5389,8 +5316,8 @@
       </dsp:nvSpPr>
       <dsp:spPr>
         <a:xfrm>
-          <a:off x="76233576" y="45790622"/>
-          <a:ext cx="19894109" cy="9947054"/>
+          <a:off x="4539046" y="3337022"/>
+          <a:ext cx="1447874" cy="723937"/>
         </a:xfrm>
         <a:prstGeom prst="roundRect">
           <a:avLst>
@@ -5434,12 +5361,12 @@
         </a:fontRef>
       </dsp:style>
       <dsp:txBody>
-        <a:bodyPr spcFirstLastPara="0" vert="horz" wrap="square" lIns="25400" tIns="25400" rIns="25400" bIns="25400" numCol="1" spcCol="1270" anchor="ctr" anchorCtr="0">
+        <a:bodyPr spcFirstLastPara="0" vert="horz" wrap="square" lIns="3175" tIns="3175" rIns="3175" bIns="3175" numCol="1" spcCol="1270" anchor="ctr" anchorCtr="0">
           <a:noAutofit/>
         </a:bodyPr>
         <a:lstStyle/>
         <a:p>
-          <a:pPr marL="0" lvl="0" indent="0" algn="ctr" defTabSz="1778000">
+          <a:pPr marL="0" lvl="0" indent="0" algn="ctr" defTabSz="222250">
             <a:lnSpc>
               <a:spcPct val="90000"/>
             </a:lnSpc>
@@ -5452,14 +5379,14 @@
             <a:buNone/>
           </a:pPr>
           <a:r>
-            <a:rPr lang="fr-FR" sz="4000" kern="1200"/>
+            <a:rPr lang="fr-FR" sz="500" kern="1200"/>
             <a:t>The clean Coder: https://ptgmedia.pearsoncmg.com/images/9780137081073/samplepages/0137081073.pdf</a:t>
           </a:r>
         </a:p>
       </dsp:txBody>
       <dsp:txXfrm>
-        <a:off x="76524915" y="46081961"/>
-        <a:ext cx="19311431" cy="9364376"/>
+        <a:off x="4560249" y="3358225"/>
+        <a:ext cx="1405468" cy="681531"/>
       </dsp:txXfrm>
     </dsp:sp>
     <dsp:sp modelId="{ABCEC48E-EDB1-400C-B61A-EEF5F5D10AD5}">
@@ -5469,8 +5396,8 @@
       </dsp:nvSpPr>
       <dsp:spPr>
         <a:xfrm rot="3907178">
-          <a:off x="62797692" y="53616732"/>
-          <a:ext cx="18914123" cy="14392"/>
+          <a:off x="3561196" y="3899933"/>
+          <a:ext cx="1376551" cy="14378"/>
         </a:xfrm>
         <a:custGeom>
           <a:avLst/>
@@ -5481,10 +5408,10 @@
           <a:pathLst>
             <a:path>
               <a:moveTo>
-                <a:pt x="0" y="7196"/>
+                <a:pt x="0" y="7189"/>
               </a:moveTo>
               <a:lnTo>
-                <a:pt x="18914123" y="7196"/>
+                <a:pt x="1376551" y="7189"/>
               </a:lnTo>
             </a:path>
           </a:pathLst>
@@ -5523,7 +5450,7 @@
         </a:bodyPr>
         <a:lstStyle/>
         <a:p>
-          <a:pPr marL="0" lvl="0" indent="0" algn="ctr" defTabSz="1422400">
+          <a:pPr marL="0" lvl="0" indent="0" algn="ctr" defTabSz="177800">
             <a:lnSpc>
               <a:spcPct val="90000"/>
             </a:lnSpc>
@@ -5535,12 +5462,12 @@
             </a:spcAft>
             <a:buNone/>
           </a:pPr>
-          <a:endParaRPr lang="fr-FR" sz="3200" kern="1200"/>
+          <a:endParaRPr lang="fr-FR" sz="400" kern="1200"/>
         </a:p>
       </dsp:txBody>
       <dsp:txXfrm>
-        <a:off x="71781901" y="53151074"/>
-        <a:ext cx="945706" cy="945706"/>
+        <a:off x="4215058" y="3872709"/>
+        <a:ext cx="68827" cy="68827"/>
       </dsp:txXfrm>
     </dsp:sp>
     <dsp:sp modelId="{0831955F-C7E6-453D-B19B-A14705994BB9}">
@@ -5550,8 +5477,8 @@
       </dsp:nvSpPr>
       <dsp:spPr>
         <a:xfrm>
-          <a:off x="76233576" y="57229735"/>
-          <a:ext cx="19894109" cy="9947054"/>
+          <a:off x="4539046" y="4169549"/>
+          <a:ext cx="1447874" cy="723937"/>
         </a:xfrm>
         <a:prstGeom prst="roundRect">
           <a:avLst>
@@ -5595,12 +5522,12 @@
         </a:fontRef>
       </dsp:style>
       <dsp:txBody>
-        <a:bodyPr spcFirstLastPara="0" vert="horz" wrap="square" lIns="25400" tIns="25400" rIns="25400" bIns="25400" numCol="1" spcCol="1270" anchor="ctr" anchorCtr="0">
+        <a:bodyPr spcFirstLastPara="0" vert="horz" wrap="square" lIns="3175" tIns="3175" rIns="3175" bIns="3175" numCol="1" spcCol="1270" anchor="ctr" anchorCtr="0">
           <a:noAutofit/>
         </a:bodyPr>
         <a:lstStyle/>
         <a:p>
-          <a:pPr marL="0" lvl="0" indent="0" algn="ctr" defTabSz="1778000">
+          <a:pPr marL="0" lvl="0" indent="0" algn="ctr" defTabSz="222250">
             <a:lnSpc>
               <a:spcPct val="90000"/>
             </a:lnSpc>
@@ -5613,15 +5540,15 @@
             <a:buNone/>
           </a:pPr>
           <a:r>
-            <a:rPr lang="fr-FR" sz="4000" b="0" i="0" kern="1200"/>
+            <a:rPr lang="fr-FR" sz="500" b="0" i="0" kern="1200"/>
             <a:t>11 Rules All Programmers Should Live By: https://simpleprogrammer.com/11-rules-all-programmers-should-live-by/</a:t>
           </a:r>
-          <a:endParaRPr lang="fr-FR" sz="4000" kern="1200"/>
+          <a:endParaRPr lang="fr-FR" sz="500" kern="1200"/>
         </a:p>
       </dsp:txBody>
       <dsp:txXfrm>
-        <a:off x="76524915" y="57521074"/>
-        <a:ext cx="19311431" cy="9364376"/>
+        <a:off x="4560249" y="4190752"/>
+        <a:ext cx="1405468" cy="681531"/>
       </dsp:txXfrm>
     </dsp:sp>
     <dsp:sp modelId="{8155E68A-378E-4101-9AFE-F669EEF3F6E9}">
@@ -5631,8 +5558,8 @@
       </dsp:nvSpPr>
       <dsp:spPr>
         <a:xfrm rot="4467012">
-          <a:off x="57412607" y="59336288"/>
-          <a:ext cx="29684293" cy="14392"/>
+          <a:off x="3169274" y="4316197"/>
+          <a:ext cx="2160394" cy="14378"/>
         </a:xfrm>
         <a:custGeom>
           <a:avLst/>
@@ -5643,10 +5570,10 @@
           <a:pathLst>
             <a:path>
               <a:moveTo>
-                <a:pt x="0" y="7196"/>
+                <a:pt x="0" y="7189"/>
               </a:moveTo>
               <a:lnTo>
-                <a:pt x="29684293" y="7196"/>
+                <a:pt x="2160394" y="7189"/>
               </a:lnTo>
             </a:path>
           </a:pathLst>
@@ -5685,7 +5612,7 @@
         </a:bodyPr>
         <a:lstStyle/>
         <a:p>
-          <a:pPr marL="0" lvl="0" indent="0" algn="ctr" defTabSz="1422400">
+          <a:pPr marL="0" lvl="0" indent="0" algn="ctr" defTabSz="177800">
             <a:lnSpc>
               <a:spcPct val="90000"/>
             </a:lnSpc>
@@ -5697,12 +5624,12 @@
             </a:spcAft>
             <a:buNone/>
           </a:pPr>
-          <a:endParaRPr lang="fr-FR" sz="3200" kern="1200"/>
+          <a:endParaRPr lang="fr-FR" sz="400" kern="1200"/>
         </a:p>
       </dsp:txBody>
       <dsp:txXfrm>
-        <a:off x="71512647" y="58601377"/>
-        <a:ext cx="1484214" cy="1484214"/>
+        <a:off x="4195461" y="4269376"/>
+        <a:ext cx="108019" cy="108019"/>
       </dsp:txXfrm>
     </dsp:sp>
     <dsp:sp modelId="{F1534560-27F2-4D00-93FF-A23C35589F3D}">
@@ -5712,8 +5639,8 @@
       </dsp:nvSpPr>
       <dsp:spPr>
         <a:xfrm>
-          <a:off x="76233576" y="68668848"/>
-          <a:ext cx="19894109" cy="9947054"/>
+          <a:off x="4539046" y="5002077"/>
+          <a:ext cx="1447874" cy="723937"/>
         </a:xfrm>
         <a:prstGeom prst="roundRect">
           <a:avLst>
@@ -5757,12 +5684,12 @@
         </a:fontRef>
       </dsp:style>
       <dsp:txBody>
-        <a:bodyPr spcFirstLastPara="0" vert="horz" wrap="square" lIns="25400" tIns="25400" rIns="25400" bIns="25400" numCol="1" spcCol="1270" anchor="ctr" anchorCtr="0">
+        <a:bodyPr spcFirstLastPara="0" vert="horz" wrap="square" lIns="3175" tIns="3175" rIns="3175" bIns="3175" numCol="1" spcCol="1270" anchor="ctr" anchorCtr="0">
           <a:noAutofit/>
         </a:bodyPr>
         <a:lstStyle/>
         <a:p>
-          <a:pPr marL="0" lvl="0" indent="0" algn="ctr" defTabSz="1778000">
+          <a:pPr marL="0" lvl="0" indent="0" algn="ctr" defTabSz="222250">
             <a:lnSpc>
               <a:spcPct val="90000"/>
             </a:lnSpc>
@@ -5775,14 +5702,14 @@
             <a:buNone/>
           </a:pPr>
           <a:r>
-            <a:rPr lang="fr-FR" sz="4000" kern="1200"/>
+            <a:rPr lang="fr-FR" sz="500" kern="1200"/>
             <a:t>CODES OF CONDUCT (From: TOPIC GUIDE): https://knowledgehub.transparency.org/assets/uploads/topic-guides/Topic-Guide-Codes-of-Conduct.pdf</a:t>
           </a:r>
         </a:p>
       </dsp:txBody>
       <dsp:txXfrm>
-        <a:off x="76524915" y="68960187"/>
-        <a:ext cx="19311431" cy="9364376"/>
+        <a:off x="4560249" y="5023280"/>
+        <a:ext cx="1405468" cy="681531"/>
       </dsp:txXfrm>
     </dsp:sp>
     <dsp:sp modelId="{F9334E11-B3C4-414D-AED5-5E378A7533EA}">
@@ -5792,8 +5719,8 @@
       </dsp:nvSpPr>
       <dsp:spPr>
         <a:xfrm rot="4725511">
-          <a:off x="51844725" y="65055845"/>
-          <a:ext cx="40820058" cy="14392"/>
+          <a:off x="2764049" y="4732461"/>
+          <a:ext cx="2970844" cy="14378"/>
         </a:xfrm>
         <a:custGeom>
           <a:avLst/>
@@ -5804,10 +5731,10 @@
           <a:pathLst>
             <a:path>
               <a:moveTo>
-                <a:pt x="0" y="7196"/>
+                <a:pt x="0" y="7189"/>
               </a:moveTo>
               <a:lnTo>
-                <a:pt x="40820058" y="7196"/>
+                <a:pt x="2970844" y="7189"/>
               </a:lnTo>
             </a:path>
           </a:pathLst>
@@ -5846,7 +5773,7 @@
         </a:bodyPr>
         <a:lstStyle/>
         <a:p>
-          <a:pPr marL="0" lvl="0" indent="0" algn="ctr" defTabSz="1422400">
+          <a:pPr marL="0" lvl="0" indent="0" algn="ctr" defTabSz="177800">
             <a:lnSpc>
               <a:spcPct val="90000"/>
             </a:lnSpc>
@@ -5858,12 +5785,12 @@
             </a:spcAft>
             <a:buNone/>
           </a:pPr>
-          <a:endParaRPr lang="fr-FR" sz="3200" kern="1200"/>
+          <a:endParaRPr lang="fr-FR" sz="400" kern="1200"/>
         </a:p>
       </dsp:txBody>
       <dsp:txXfrm>
-        <a:off x="71234253" y="64042539"/>
-        <a:ext cx="2041002" cy="2041002"/>
+        <a:off x="4175200" y="4665379"/>
+        <a:ext cx="148542" cy="148542"/>
       </dsp:txXfrm>
     </dsp:sp>
     <dsp:sp modelId="{A09B932F-70E6-4DD1-9B60-1F745366B2D2}">
@@ -5873,8 +5800,8 @@
       </dsp:nvSpPr>
       <dsp:spPr>
         <a:xfrm>
-          <a:off x="76233576" y="80107961"/>
-          <a:ext cx="19894109" cy="9947054"/>
+          <a:off x="4539046" y="5834605"/>
+          <a:ext cx="1447874" cy="723937"/>
         </a:xfrm>
         <a:prstGeom prst="roundRect">
           <a:avLst>
@@ -5918,12 +5845,12 @@
         </a:fontRef>
       </dsp:style>
       <dsp:txBody>
-        <a:bodyPr spcFirstLastPara="0" vert="horz" wrap="square" lIns="25400" tIns="25400" rIns="25400" bIns="25400" numCol="1" spcCol="1270" anchor="ctr" anchorCtr="0">
+        <a:bodyPr spcFirstLastPara="0" vert="horz" wrap="square" lIns="3175" tIns="3175" rIns="3175" bIns="3175" numCol="1" spcCol="1270" anchor="ctr" anchorCtr="0">
           <a:noAutofit/>
         </a:bodyPr>
         <a:lstStyle/>
         <a:p>
-          <a:pPr marL="0" lvl="0" indent="0" algn="ctr" defTabSz="1778000">
+          <a:pPr marL="0" lvl="0" indent="0" algn="ctr" defTabSz="222250">
             <a:lnSpc>
               <a:spcPct val="90000"/>
             </a:lnSpc>
@@ -5936,15 +5863,15 @@
             <a:buNone/>
           </a:pPr>
           <a:r>
-            <a:rPr lang="fr-FR" sz="4000" b="1" i="0" kern="1200"/>
+            <a:rPr lang="fr-FR" sz="500" b="1" i="0" kern="1200"/>
             <a:t>Is Learning 'How To Code' Still Worth It For Millennials?: https://www.forbes.com/sites/rajatbhageria/2017/09/10/is-learning-how-to-code-still-worth-it/</a:t>
           </a:r>
-          <a:endParaRPr lang="fr-FR" sz="4000" kern="1200"/>
+          <a:endParaRPr lang="fr-FR" sz="500" kern="1200"/>
         </a:p>
       </dsp:txBody>
       <dsp:txXfrm>
-        <a:off x="76524915" y="80399300"/>
-        <a:ext cx="19311431" cy="9364376"/>
+        <a:off x="4560249" y="5855808"/>
+        <a:ext cx="1405468" cy="681531"/>
       </dsp:txXfrm>
     </dsp:sp>
     <dsp:sp modelId="{B34B96A4-BAE8-4B1C-9C00-CB178CCD779B}">
@@ -5954,8 +5881,8 @@
       </dsp:nvSpPr>
       <dsp:spPr>
         <a:xfrm rot="4548241">
-          <a:off x="28178772" y="92223739"/>
-          <a:ext cx="32448455" cy="14392"/>
+          <a:off x="1041664" y="6709714"/>
+          <a:ext cx="2361567" cy="14378"/>
         </a:xfrm>
         <a:custGeom>
           <a:avLst/>
@@ -5966,10 +5893,10 @@
           <a:pathLst>
             <a:path>
               <a:moveTo>
-                <a:pt x="0" y="7196"/>
+                <a:pt x="0" y="7189"/>
               </a:moveTo>
               <a:lnTo>
-                <a:pt x="32448455" y="7196"/>
+                <a:pt x="2361567" y="7189"/>
               </a:lnTo>
             </a:path>
           </a:pathLst>
@@ -6008,7 +5935,7 @@
         </a:bodyPr>
         <a:lstStyle/>
         <a:p>
-          <a:pPr marL="0" lvl="0" indent="0" algn="ctr" defTabSz="1422400">
+          <a:pPr marL="0" lvl="0" indent="0" algn="ctr" defTabSz="177800">
             <a:lnSpc>
               <a:spcPct val="90000"/>
             </a:lnSpc>
@@ -6020,12 +5947,12 @@
             </a:spcAft>
             <a:buNone/>
           </a:pPr>
-          <a:endParaRPr lang="fr-FR" sz="3200" kern="1200"/>
+          <a:endParaRPr lang="fr-FR" sz="400" kern="1200"/>
         </a:p>
       </dsp:txBody>
       <dsp:txXfrm>
-        <a:off x="43591789" y="91419723"/>
-        <a:ext cx="1622422" cy="1622422"/>
+        <a:off x="2163408" y="6657864"/>
+        <a:ext cx="118078" cy="118078"/>
       </dsp:txXfrm>
     </dsp:sp>
     <dsp:sp modelId="{1410DA2E-5D41-407D-B222-F3C941F1001D}">
@@ -6035,8 +5962,8 @@
       </dsp:nvSpPr>
       <dsp:spPr>
         <a:xfrm>
-          <a:off x="48381822" y="102986188"/>
-          <a:ext cx="19894109" cy="9947054"/>
+          <a:off x="2512022" y="7499660"/>
+          <a:ext cx="1447874" cy="723937"/>
         </a:xfrm>
         <a:prstGeom prst="roundRect">
           <a:avLst>
@@ -6080,12 +6007,12 @@
         </a:fontRef>
       </dsp:style>
       <dsp:txBody>
-        <a:bodyPr spcFirstLastPara="0" vert="horz" wrap="square" lIns="25400" tIns="25400" rIns="25400" bIns="25400" numCol="1" spcCol="1270" anchor="ctr" anchorCtr="0">
+        <a:bodyPr spcFirstLastPara="0" vert="horz" wrap="square" lIns="3175" tIns="3175" rIns="3175" bIns="3175" numCol="1" spcCol="1270" anchor="ctr" anchorCtr="0">
           <a:noAutofit/>
         </a:bodyPr>
         <a:lstStyle/>
         <a:p>
-          <a:pPr marL="0" lvl="0" indent="0" algn="ctr" defTabSz="1778000">
+          <a:pPr marL="0" lvl="0" indent="0" algn="ctr" defTabSz="222250">
             <a:lnSpc>
               <a:spcPct val="90000"/>
             </a:lnSpc>
@@ -6098,14 +6025,14 @@
             <a:buNone/>
           </a:pPr>
           <a:r>
-            <a:rPr lang="fr-FR" sz="4000" kern="1200"/>
+            <a:rPr lang="fr-FR" sz="500" kern="1200"/>
             <a:t>useful books about it:</a:t>
           </a:r>
         </a:p>
       </dsp:txBody>
       <dsp:txXfrm>
-        <a:off x="48673161" y="103277527"/>
-        <a:ext cx="19311431" cy="9364376"/>
+        <a:off x="2533225" y="7520863"/>
+        <a:ext cx="1405468" cy="681531"/>
       </dsp:txXfrm>
     </dsp:sp>
     <dsp:sp modelId="{04E52115-8600-4CB9-89B2-17D8CE8D4BAF}">
@@ -6115,8 +6042,8 @@
       </dsp:nvSpPr>
       <dsp:spPr>
         <a:xfrm rot="18289469">
-          <a:off x="65287376" y="102232963"/>
-          <a:ext cx="13934755" cy="14392"/>
+          <a:off x="3742392" y="7438175"/>
+          <a:ext cx="1014157" cy="14378"/>
         </a:xfrm>
         <a:custGeom>
           <a:avLst/>
@@ -6127,10 +6054,10 @@
           <a:pathLst>
             <a:path>
               <a:moveTo>
-                <a:pt x="0" y="7196"/>
+                <a:pt x="0" y="7189"/>
               </a:moveTo>
               <a:lnTo>
-                <a:pt x="13934755" y="7196"/>
+                <a:pt x="1014157" y="7189"/>
               </a:lnTo>
             </a:path>
           </a:pathLst>
@@ -6169,7 +6096,7 @@
         </a:bodyPr>
         <a:lstStyle/>
         <a:p>
-          <a:pPr marL="0" lvl="0" indent="0" algn="ctr" defTabSz="1422400">
+          <a:pPr marL="0" lvl="0" indent="0" algn="ctr" defTabSz="177800">
             <a:lnSpc>
               <a:spcPct val="90000"/>
             </a:lnSpc>
@@ -6181,12 +6108,12 @@
             </a:spcAft>
             <a:buNone/>
           </a:pPr>
-          <a:endParaRPr lang="fr-FR" sz="3200" kern="1200"/>
+          <a:endParaRPr lang="fr-FR" sz="400" kern="1200"/>
         </a:p>
       </dsp:txBody>
       <dsp:txXfrm>
-        <a:off x="71906385" y="101891790"/>
-        <a:ext cx="696737" cy="696737"/>
+        <a:off x="4224117" y="7420011"/>
+        <a:ext cx="50707" cy="50707"/>
       </dsp:txXfrm>
     </dsp:sp>
     <dsp:sp modelId="{B800FC80-CB92-4435-9D65-5C55ECA63F70}">
@@ -6196,8 +6123,8 @@
       </dsp:nvSpPr>
       <dsp:spPr>
         <a:xfrm>
-          <a:off x="76233576" y="91547075"/>
-          <a:ext cx="19894109" cy="9947054"/>
+          <a:off x="4539046" y="6667132"/>
+          <a:ext cx="1447874" cy="723937"/>
         </a:xfrm>
         <a:prstGeom prst="roundRect">
           <a:avLst>
@@ -6241,12 +6168,12 @@
         </a:fontRef>
       </dsp:style>
       <dsp:txBody>
-        <a:bodyPr spcFirstLastPara="0" vert="horz" wrap="square" lIns="25400" tIns="25400" rIns="25400" bIns="25400" numCol="1" spcCol="1270" anchor="ctr" anchorCtr="0">
+        <a:bodyPr spcFirstLastPara="0" vert="horz" wrap="square" lIns="3175" tIns="3175" rIns="3175" bIns="3175" numCol="1" spcCol="1270" anchor="ctr" anchorCtr="0">
           <a:noAutofit/>
         </a:bodyPr>
         <a:lstStyle/>
         <a:p>
-          <a:pPr marL="0" lvl="0" indent="0" algn="ctr" defTabSz="1778000">
+          <a:pPr marL="0" lvl="0" indent="0" algn="ctr" defTabSz="222250">
             <a:lnSpc>
               <a:spcPct val="90000"/>
             </a:lnSpc>
@@ -6259,14 +6186,14 @@
             <a:buNone/>
           </a:pPr>
           <a:r>
-            <a:rPr lang="fr-FR" sz="4000" kern="1200"/>
+            <a:rPr lang="fr-FR" sz="500" kern="1200"/>
             <a:t>Heartificial intelligence: https://www.amazon.fr/dp/0399171711/ref=as_at?linkCode=gs2&amp;tag=5books07-21</a:t>
           </a:r>
         </a:p>
       </dsp:txBody>
       <dsp:txXfrm>
-        <a:off x="76524915" y="91838414"/>
-        <a:ext cx="19311431" cy="9364376"/>
+        <a:off x="4560249" y="6688335"/>
+        <a:ext cx="1405468" cy="681531"/>
       </dsp:txXfrm>
     </dsp:sp>
     <dsp:sp modelId="{E66544DA-D494-4A8C-8963-4F36E892FC4D}">
@@ -6276,8 +6203,8 @@
       </dsp:nvSpPr>
       <dsp:spPr>
         <a:xfrm>
-          <a:off x="68275932" y="107952519"/>
-          <a:ext cx="7957643" cy="14392"/>
+          <a:off x="3959897" y="7854439"/>
+          <a:ext cx="579149" cy="14378"/>
         </a:xfrm>
         <a:custGeom>
           <a:avLst/>
@@ -6288,10 +6215,10 @@
           <a:pathLst>
             <a:path>
               <a:moveTo>
-                <a:pt x="0" y="7196"/>
+                <a:pt x="0" y="7189"/>
               </a:moveTo>
               <a:lnTo>
-                <a:pt x="7957643" y="7196"/>
+                <a:pt x="579149" y="7189"/>
               </a:lnTo>
             </a:path>
           </a:pathLst>
@@ -6330,7 +6257,7 @@
         </a:bodyPr>
         <a:lstStyle/>
         <a:p>
-          <a:pPr marL="0" lvl="0" indent="0" algn="ctr" defTabSz="1244600">
+          <a:pPr marL="0" lvl="0" indent="0" algn="ctr" defTabSz="177800">
             <a:lnSpc>
               <a:spcPct val="90000"/>
             </a:lnSpc>
@@ -6342,12 +6269,12 @@
             </a:spcAft>
             <a:buNone/>
           </a:pPr>
-          <a:endParaRPr lang="fr-FR" sz="2800" kern="1200"/>
+          <a:endParaRPr lang="fr-FR" sz="400" kern="1200"/>
         </a:p>
       </dsp:txBody>
       <dsp:txXfrm>
-        <a:off x="72055813" y="107760774"/>
-        <a:ext cx="397882" cy="397882"/>
+        <a:off x="4234993" y="7847150"/>
+        <a:ext cx="28957" cy="28957"/>
       </dsp:txXfrm>
     </dsp:sp>
     <dsp:sp modelId="{B966CBA0-4C12-4B30-988C-1544252611ED}">
@@ -6357,8 +6284,8 @@
       </dsp:nvSpPr>
       <dsp:spPr>
         <a:xfrm>
-          <a:off x="76233576" y="102986188"/>
-          <a:ext cx="19894109" cy="9947054"/>
+          <a:off x="4539046" y="7499660"/>
+          <a:ext cx="1447874" cy="723937"/>
         </a:xfrm>
         <a:prstGeom prst="roundRect">
           <a:avLst>
@@ -6402,12 +6329,12 @@
         </a:fontRef>
       </dsp:style>
       <dsp:txBody>
-        <a:bodyPr spcFirstLastPara="0" vert="horz" wrap="square" lIns="25400" tIns="25400" rIns="25400" bIns="25400" numCol="1" spcCol="1270" anchor="ctr" anchorCtr="0">
+        <a:bodyPr spcFirstLastPara="0" vert="horz" wrap="square" lIns="3175" tIns="3175" rIns="3175" bIns="3175" numCol="1" spcCol="1270" anchor="ctr" anchorCtr="0">
           <a:noAutofit/>
         </a:bodyPr>
         <a:lstStyle/>
         <a:p>
-          <a:pPr marL="0" lvl="0" indent="0" algn="ctr" defTabSz="1778000">
+          <a:pPr marL="0" lvl="0" indent="0" algn="ctr" defTabSz="222250">
             <a:lnSpc>
               <a:spcPct val="90000"/>
             </a:lnSpc>
@@ -6420,14 +6347,14 @@
             <a:buNone/>
           </a:pPr>
           <a:r>
-            <a:rPr lang="fr-FR" sz="4000" kern="1200"/>
+            <a:rPr lang="fr-FR" sz="500" kern="1200"/>
             <a:t>Weapons of Math Destruction: How Big Data Increases Inequality and Threatens Democracy: https://www.amazon.fr/dp/0553418815/ref=as_at?linkCode=gs2&amp;tag=5books07-21</a:t>
           </a:r>
         </a:p>
       </dsp:txBody>
       <dsp:txXfrm>
-        <a:off x="76524915" y="103277527"/>
-        <a:ext cx="19311431" cy="9364376"/>
+        <a:off x="4560249" y="7520863"/>
+        <a:ext cx="1405468" cy="681531"/>
       </dsp:txXfrm>
     </dsp:sp>
     <dsp:sp modelId="{B2357E76-A1B2-4905-A1F9-1402E1E6EBAD}">
@@ -6437,8 +6364,8 @@
       </dsp:nvSpPr>
       <dsp:spPr>
         <a:xfrm rot="3310531">
-          <a:off x="65287376" y="113672076"/>
-          <a:ext cx="13934755" cy="14392"/>
+          <a:off x="3742392" y="8270703"/>
+          <a:ext cx="1014157" cy="14378"/>
         </a:xfrm>
         <a:custGeom>
           <a:avLst/>
@@ -6449,10 +6376,10 @@
           <a:pathLst>
             <a:path>
               <a:moveTo>
-                <a:pt x="0" y="7196"/>
+                <a:pt x="0" y="7189"/>
               </a:moveTo>
               <a:lnTo>
-                <a:pt x="13934755" y="7196"/>
+                <a:pt x="1014157" y="7189"/>
               </a:lnTo>
             </a:path>
           </a:pathLst>
@@ -6491,7 +6418,7 @@
         </a:bodyPr>
         <a:lstStyle/>
         <a:p>
-          <a:pPr marL="0" lvl="0" indent="0" algn="ctr" defTabSz="1422400">
+          <a:pPr marL="0" lvl="0" indent="0" algn="ctr" defTabSz="177800">
             <a:lnSpc>
               <a:spcPct val="90000"/>
             </a:lnSpc>
@@ -6503,12 +6430,12 @@
             </a:spcAft>
             <a:buNone/>
           </a:pPr>
-          <a:endParaRPr lang="fr-FR" sz="3200" kern="1200"/>
+          <a:endParaRPr lang="fr-FR" sz="400" kern="1200"/>
         </a:p>
       </dsp:txBody>
       <dsp:txXfrm>
-        <a:off x="71906385" y="113330903"/>
-        <a:ext cx="696737" cy="696737"/>
+        <a:off x="4224117" y="8252538"/>
+        <a:ext cx="50707" cy="50707"/>
       </dsp:txXfrm>
     </dsp:sp>
     <dsp:sp modelId="{482944B3-734F-4B3C-B62F-D0EED21C1297}">
@@ -6518,8 +6445,8 @@
       </dsp:nvSpPr>
       <dsp:spPr>
         <a:xfrm>
-          <a:off x="76233576" y="114425301"/>
-          <a:ext cx="19894109" cy="9947054"/>
+          <a:off x="4539046" y="8332187"/>
+          <a:ext cx="1447874" cy="723937"/>
         </a:xfrm>
         <a:prstGeom prst="roundRect">
           <a:avLst>
@@ -6563,12 +6490,12 @@
         </a:fontRef>
       </dsp:style>
       <dsp:txBody>
-        <a:bodyPr spcFirstLastPara="0" vert="horz" wrap="square" lIns="25400" tIns="25400" rIns="25400" bIns="25400" numCol="1" spcCol="1270" anchor="ctr" anchorCtr="0">
+        <a:bodyPr spcFirstLastPara="0" vert="horz" wrap="square" lIns="3175" tIns="3175" rIns="3175" bIns="3175" numCol="1" spcCol="1270" anchor="ctr" anchorCtr="0">
           <a:noAutofit/>
         </a:bodyPr>
         <a:lstStyle/>
         <a:p>
-          <a:pPr marL="0" lvl="0" indent="0" algn="ctr" defTabSz="1778000">
+          <a:pPr marL="0" lvl="0" indent="0" algn="ctr" defTabSz="222250">
             <a:lnSpc>
               <a:spcPct val="90000"/>
             </a:lnSpc>
@@ -6581,14 +6508,14 @@
             <a:buNone/>
           </a:pPr>
           <a:r>
-            <a:rPr lang="fr-FR" sz="4000" kern="1200"/>
+            <a:rPr lang="fr-FR" sz="500" kern="1200"/>
             <a:t>Moral Machines: Teaching Robots Right from Wrong (Anglais): https://www.amazon.fr/dp/0199737975/ref=as_at?linkCode=gs2&amp;tag=5books07-21</a:t>
           </a:r>
         </a:p>
       </dsp:txBody>
       <dsp:txXfrm>
-        <a:off x="76524915" y="114716640"/>
-        <a:ext cx="19311431" cy="9364376"/>
+        <a:off x="4560249" y="8353390"/>
+        <a:ext cx="1405468" cy="681531"/>
       </dsp:txXfrm>
     </dsp:sp>
   </dsp:spTree>

</xml_diff>

<commit_message>
uploaded a huge amount of files
</commit_message>
<xml_diff>
--- a/files/Matières/NSI/T1/port-folio/Should programmers be regulated by a code of conduct/Should programmers be regulated by a code of conduct.docx
+++ b/files/Matières/NSI/T1/port-folio/Should programmers be regulated by a code of conduct/Should programmers be regulated by a code of conduct.docx
@@ -10,7 +10,7 @@
           <w14:cntxtAlts w14:val="0"/>
         </w:rPr>
         <w:drawing>
-          <wp:inline distT="0" distB="0" distL="0" distR="0" wp14:anchorId="13101E53" wp14:editId="223488C7">
+          <wp:inline distT="0" distB="0" distL="0" distR="0" wp14:anchorId="13101E53" wp14:editId="100A992A">
             <wp:extent cx="6572882" cy="3200400"/>
             <wp:effectExtent l="38100" t="0" r="19050" b="0"/>
             <wp:docPr id="3" name="Diagramme 3"/>
@@ -2512,6 +2512,13 @@
     <dgm:pt modelId="{21987C32-AF65-48D8-A9CB-2F1B2A0C56FF}" type="sibTrans" cxnId="{8F6A26D7-4542-4944-B827-BB266FD7E2C5}">
       <dgm:prSet/>
       <dgm:spPr/>
+      <dgm:t>
+        <a:bodyPr/>
+        <a:lstStyle/>
+        <a:p>
+          <a:endParaRPr lang="fr-FR"/>
+        </a:p>
+      </dgm:t>
     </dgm:pt>
     <dgm:pt modelId="{A75AADFF-EAA0-401D-B68F-DA7E8F65FBFF}">
       <dgm:prSet phldrT="[Texte]"/>
@@ -2541,6 +2548,13 @@
     <dgm:pt modelId="{B81EBCD7-AE2D-4EA7-BA28-0F6EB767E7DA}" type="sibTrans" cxnId="{6669DDF1-2453-4615-8556-9212537F0337}">
       <dgm:prSet/>
       <dgm:spPr/>
+      <dgm:t>
+        <a:bodyPr/>
+        <a:lstStyle/>
+        <a:p>
+          <a:endParaRPr lang="fr-FR"/>
+        </a:p>
+      </dgm:t>
     </dgm:pt>
     <dgm:pt modelId="{FD759F2B-31CA-43E3-B73B-9DC0E6B104CF}">
       <dgm:prSet phldrT="[Texte]"/>
@@ -2570,6 +2584,13 @@
     <dgm:pt modelId="{9C21FABA-3027-486D-BBE6-5F59451D76E3}" type="sibTrans" cxnId="{D86535B6-C250-4707-BFFF-84D9E294883F}">
       <dgm:prSet/>
       <dgm:spPr/>
+      <dgm:t>
+        <a:bodyPr/>
+        <a:lstStyle/>
+        <a:p>
+          <a:endParaRPr lang="fr-FR"/>
+        </a:p>
+      </dgm:t>
     </dgm:pt>
     <dgm:pt modelId="{4E1B9D5E-B780-49C1-A4FD-7C248C43C2CD}">
       <dgm:prSet phldrT="[Texte]"/>
@@ -2599,6 +2620,13 @@
     <dgm:pt modelId="{40E357E7-CC04-49F3-A05E-9995F8625A6F}" type="sibTrans" cxnId="{C5372F1D-09E7-41F2-96F4-B9832C52E672}">
       <dgm:prSet/>
       <dgm:spPr/>
+      <dgm:t>
+        <a:bodyPr/>
+        <a:lstStyle/>
+        <a:p>
+          <a:endParaRPr lang="fr-FR"/>
+        </a:p>
+      </dgm:t>
     </dgm:pt>
     <dgm:pt modelId="{B6DD8255-5B1A-462D-8174-28B3E98CA9E8}">
       <dgm:prSet phldrT="[Texte]"/>
@@ -2626,6 +2654,39 @@
       </dgm:t>
     </dgm:pt>
     <dgm:pt modelId="{73ECD661-CD8A-4E23-A723-6393038F6160}" type="sibTrans" cxnId="{2802EE93-79BB-4A08-8A98-F6541D5040B9}">
+      <dgm:prSet/>
+      <dgm:spPr/>
+      <dgm:t>
+        <a:bodyPr/>
+        <a:lstStyle/>
+        <a:p>
+          <a:endParaRPr lang="fr-FR"/>
+        </a:p>
+      </dgm:t>
+    </dgm:pt>
+    <dgm:pt modelId="{13957E0B-1AC3-47DE-A4ED-CA7D38051768}">
+      <dgm:prSet phldrT="[Texte]"/>
+      <dgm:spPr/>
+      <dgm:t>
+        <a:bodyPr/>
+        <a:lstStyle/>
+        <a:p>
+          <a:endParaRPr lang="fr-FR"/>
+        </a:p>
+      </dgm:t>
+    </dgm:pt>
+    <dgm:pt modelId="{B5C9B6D2-F896-47D7-A62A-F63F9DF2DDB1}" type="parTrans" cxnId="{B9F917E3-6A0F-4C0F-AC5F-BF0E785BECA8}">
+      <dgm:prSet/>
+      <dgm:spPr/>
+      <dgm:t>
+        <a:bodyPr/>
+        <a:lstStyle/>
+        <a:p>
+          <a:endParaRPr lang="fr-FR"/>
+        </a:p>
+      </dgm:t>
+    </dgm:pt>
+    <dgm:pt modelId="{A62EE208-D447-4F74-9536-544A29537946}" type="sibTrans" cxnId="{B9F917E3-6A0F-4C0F-AC5F-BF0E785BECA8}">
       <dgm:prSet/>
       <dgm:spPr/>
     </dgm:pt>
@@ -2706,11 +2767,11 @@
       <dgm:spPr/>
     </dgm:pt>
     <dgm:pt modelId="{48ABFCF3-AC22-4CF6-B0A0-7893FBCEF193}" type="pres">
-      <dgm:prSet presAssocID="{379F3DF2-7F4C-4AE6-966B-7AE7F3934E47}" presName="conn2-1" presStyleLbl="parChTrans1D4" presStyleIdx="0" presStyleCnt="7"/>
+      <dgm:prSet presAssocID="{379F3DF2-7F4C-4AE6-966B-7AE7F3934E47}" presName="conn2-1" presStyleLbl="parChTrans1D4" presStyleIdx="0" presStyleCnt="8"/>
       <dgm:spPr/>
     </dgm:pt>
     <dgm:pt modelId="{13B1A796-FD42-4328-ADBF-FCB44B520097}" type="pres">
-      <dgm:prSet presAssocID="{379F3DF2-7F4C-4AE6-966B-7AE7F3934E47}" presName="connTx" presStyleLbl="parChTrans1D4" presStyleIdx="0" presStyleCnt="7"/>
+      <dgm:prSet presAssocID="{379F3DF2-7F4C-4AE6-966B-7AE7F3934E47}" presName="connTx" presStyleLbl="parChTrans1D4" presStyleIdx="0" presStyleCnt="8"/>
       <dgm:spPr/>
     </dgm:pt>
     <dgm:pt modelId="{B7F53749-064A-46E7-9563-BE4B9278E9F5}" type="pres">
@@ -2718,7 +2779,7 @@
       <dgm:spPr/>
     </dgm:pt>
     <dgm:pt modelId="{F31364D6-B452-4DCF-9119-75216FEE857A}" type="pres">
-      <dgm:prSet presAssocID="{CFCA3D56-9C67-43C6-87E6-7440B36B47DD}" presName="LevelTwoTextNode" presStyleLbl="node4" presStyleIdx="0" presStyleCnt="7">
+      <dgm:prSet presAssocID="{CFCA3D56-9C67-43C6-87E6-7440B36B47DD}" presName="LevelTwoTextNode" presStyleLbl="node4" presStyleIdx="0" presStyleCnt="8">
         <dgm:presLayoutVars>
           <dgm:chPref val="3"/>
         </dgm:presLayoutVars>
@@ -2730,11 +2791,11 @@
       <dgm:spPr/>
     </dgm:pt>
     <dgm:pt modelId="{51A20A75-6119-4CB1-A727-2FE56BE999A4}" type="pres">
-      <dgm:prSet presAssocID="{D2A062E0-080C-4F84-AA58-C68A0915B008}" presName="conn2-1" presStyleLbl="parChTrans1D4" presStyleIdx="1" presStyleCnt="7"/>
+      <dgm:prSet presAssocID="{D2A062E0-080C-4F84-AA58-C68A0915B008}" presName="conn2-1" presStyleLbl="parChTrans1D4" presStyleIdx="1" presStyleCnt="8"/>
       <dgm:spPr/>
     </dgm:pt>
     <dgm:pt modelId="{A6D82B5D-FCE6-42E3-BC82-4E04DB02B24A}" type="pres">
-      <dgm:prSet presAssocID="{D2A062E0-080C-4F84-AA58-C68A0915B008}" presName="connTx" presStyleLbl="parChTrans1D4" presStyleIdx="1" presStyleCnt="7"/>
+      <dgm:prSet presAssocID="{D2A062E0-080C-4F84-AA58-C68A0915B008}" presName="connTx" presStyleLbl="parChTrans1D4" presStyleIdx="1" presStyleCnt="8"/>
       <dgm:spPr/>
     </dgm:pt>
     <dgm:pt modelId="{6BE4034F-9ED2-4F44-B4C4-EE1E5E3462E4}" type="pres">
@@ -2742,7 +2803,7 @@
       <dgm:spPr/>
     </dgm:pt>
     <dgm:pt modelId="{086AFE8E-7BEB-4B0F-B6E7-D3F284CC3352}" type="pres">
-      <dgm:prSet presAssocID="{E529694C-00C0-4AAA-88F5-A6FB14A3EE26}" presName="LevelTwoTextNode" presStyleLbl="node4" presStyleIdx="1" presStyleCnt="7">
+      <dgm:prSet presAssocID="{E529694C-00C0-4AAA-88F5-A6FB14A3EE26}" presName="LevelTwoTextNode" presStyleLbl="node4" presStyleIdx="1" presStyleCnt="8">
         <dgm:presLayoutVars>
           <dgm:chPref val="3"/>
         </dgm:presLayoutVars>
@@ -2754,11 +2815,11 @@
       <dgm:spPr/>
     </dgm:pt>
     <dgm:pt modelId="{438BFA63-AAC9-45BF-BD3A-4B74FCBFDE4D}" type="pres">
-      <dgm:prSet presAssocID="{1B8A9B9C-747E-43C2-BD15-E4E1A20AE66D}" presName="conn2-1" presStyleLbl="parChTrans1D4" presStyleIdx="2" presStyleCnt="7"/>
+      <dgm:prSet presAssocID="{1B8A9B9C-747E-43C2-BD15-E4E1A20AE66D}" presName="conn2-1" presStyleLbl="parChTrans1D4" presStyleIdx="2" presStyleCnt="8"/>
       <dgm:spPr/>
     </dgm:pt>
     <dgm:pt modelId="{BA1DE329-CB7F-4E33-82B2-5F6112CEEC48}" type="pres">
-      <dgm:prSet presAssocID="{1B8A9B9C-747E-43C2-BD15-E4E1A20AE66D}" presName="connTx" presStyleLbl="parChTrans1D4" presStyleIdx="2" presStyleCnt="7"/>
+      <dgm:prSet presAssocID="{1B8A9B9C-747E-43C2-BD15-E4E1A20AE66D}" presName="connTx" presStyleLbl="parChTrans1D4" presStyleIdx="2" presStyleCnt="8"/>
       <dgm:spPr/>
     </dgm:pt>
     <dgm:pt modelId="{C9458E70-FB4B-485C-ADCD-CBC27EEA704D}" type="pres">
@@ -2766,7 +2827,7 @@
       <dgm:spPr/>
     </dgm:pt>
     <dgm:pt modelId="{20D7B03D-CFDA-494B-AB24-22545848C68C}" type="pres">
-      <dgm:prSet presAssocID="{3CFC4FC3-1F04-4086-A168-99FFD4E020B7}" presName="LevelTwoTextNode" presStyleLbl="node4" presStyleIdx="2" presStyleCnt="7">
+      <dgm:prSet presAssocID="{3CFC4FC3-1F04-4086-A168-99FFD4E020B7}" presName="LevelTwoTextNode" presStyleLbl="node4" presStyleIdx="2" presStyleCnt="8">
         <dgm:presLayoutVars>
           <dgm:chPref val="3"/>
         </dgm:presLayoutVars>
@@ -2778,11 +2839,11 @@
       <dgm:spPr/>
     </dgm:pt>
     <dgm:pt modelId="{2A809C67-C299-42C9-A3AC-24C1992776CF}" type="pres">
-      <dgm:prSet presAssocID="{627CF938-E320-414F-B1DF-6F07D1749894}" presName="conn2-1" presStyleLbl="parChTrans1D4" presStyleIdx="3" presStyleCnt="7"/>
+      <dgm:prSet presAssocID="{627CF938-E320-414F-B1DF-6F07D1749894}" presName="conn2-1" presStyleLbl="parChTrans1D4" presStyleIdx="3" presStyleCnt="8"/>
       <dgm:spPr/>
     </dgm:pt>
     <dgm:pt modelId="{473AD0CE-5C30-4B88-B798-20C0A23CB82C}" type="pres">
-      <dgm:prSet presAssocID="{627CF938-E320-414F-B1DF-6F07D1749894}" presName="connTx" presStyleLbl="parChTrans1D4" presStyleIdx="3" presStyleCnt="7"/>
+      <dgm:prSet presAssocID="{627CF938-E320-414F-B1DF-6F07D1749894}" presName="connTx" presStyleLbl="parChTrans1D4" presStyleIdx="3" presStyleCnt="8"/>
       <dgm:spPr/>
     </dgm:pt>
     <dgm:pt modelId="{FB123B3D-28D7-42C2-9FE0-3A10B7DD820E}" type="pres">
@@ -2790,7 +2851,7 @@
       <dgm:spPr/>
     </dgm:pt>
     <dgm:pt modelId="{7ACAB6E7-2D3D-4F39-8782-9841B061553F}" type="pres">
-      <dgm:prSet presAssocID="{BFFBE36A-E903-4B40-B34E-92F8E1433125}" presName="LevelTwoTextNode" presStyleLbl="node4" presStyleIdx="3" presStyleCnt="7">
+      <dgm:prSet presAssocID="{BFFBE36A-E903-4B40-B34E-92F8E1433125}" presName="LevelTwoTextNode" presStyleLbl="node4" presStyleIdx="3" presStyleCnt="8">
         <dgm:presLayoutVars>
           <dgm:chPref val="3"/>
         </dgm:presLayoutVars>
@@ -2802,11 +2863,11 @@
       <dgm:spPr/>
     </dgm:pt>
     <dgm:pt modelId="{C791AE08-D4E4-4E06-A0AC-AB68398F718E}" type="pres">
-      <dgm:prSet presAssocID="{56569935-2DCC-401F-9606-99BB09FAE49F}" presName="conn2-1" presStyleLbl="parChTrans1D4" presStyleIdx="4" presStyleCnt="7"/>
+      <dgm:prSet presAssocID="{56569935-2DCC-401F-9606-99BB09FAE49F}" presName="conn2-1" presStyleLbl="parChTrans1D4" presStyleIdx="4" presStyleCnt="8"/>
       <dgm:spPr/>
     </dgm:pt>
     <dgm:pt modelId="{D1D10662-4DAC-4502-AD70-7D79736DCDD5}" type="pres">
-      <dgm:prSet presAssocID="{56569935-2DCC-401F-9606-99BB09FAE49F}" presName="connTx" presStyleLbl="parChTrans1D4" presStyleIdx="4" presStyleCnt="7"/>
+      <dgm:prSet presAssocID="{56569935-2DCC-401F-9606-99BB09FAE49F}" presName="connTx" presStyleLbl="parChTrans1D4" presStyleIdx="4" presStyleCnt="8"/>
       <dgm:spPr/>
     </dgm:pt>
     <dgm:pt modelId="{7B13BE3F-6925-4320-8566-82706D156F61}" type="pres">
@@ -2814,7 +2875,7 @@
       <dgm:spPr/>
     </dgm:pt>
     <dgm:pt modelId="{FD6A1678-6841-440B-A4D5-7C8DF11F7C61}" type="pres">
-      <dgm:prSet presAssocID="{C5E5BF4B-F929-4077-99C9-7D7FE05358AD}" presName="LevelTwoTextNode" presStyleLbl="node4" presStyleIdx="4" presStyleCnt="7">
+      <dgm:prSet presAssocID="{C5E5BF4B-F929-4077-99C9-7D7FE05358AD}" presName="LevelTwoTextNode" presStyleLbl="node4" presStyleIdx="4" presStyleCnt="8">
         <dgm:presLayoutVars>
           <dgm:chPref val="3"/>
         </dgm:presLayoutVars>
@@ -2897,12 +2958,36 @@
       <dgm:prSet presAssocID="{48934B6C-6B44-4D7B-9183-B3417CFEF53D}" presName="level3hierChild" presStyleCnt="0"/>
       <dgm:spPr/>
     </dgm:pt>
+    <dgm:pt modelId="{8C708F0E-DE38-4A17-9642-D3F6BB7EA554}" type="pres">
+      <dgm:prSet presAssocID="{B5C9B6D2-F896-47D7-A62A-F63F9DF2DDB1}" presName="conn2-1" presStyleLbl="parChTrans1D3" presStyleIdx="3" presStyleCnt="7"/>
+      <dgm:spPr/>
+    </dgm:pt>
+    <dgm:pt modelId="{4BED1961-FD8E-4786-9D1B-98458D76B57E}" type="pres">
+      <dgm:prSet presAssocID="{B5C9B6D2-F896-47D7-A62A-F63F9DF2DDB1}" presName="connTx" presStyleLbl="parChTrans1D3" presStyleIdx="3" presStyleCnt="7"/>
+      <dgm:spPr/>
+    </dgm:pt>
+    <dgm:pt modelId="{07F53B4D-1134-43B6-8A3B-6FC6AE733DA6}" type="pres">
+      <dgm:prSet presAssocID="{13957E0B-1AC3-47DE-A4ED-CA7D38051768}" presName="root2" presStyleCnt="0"/>
+      <dgm:spPr/>
+    </dgm:pt>
+    <dgm:pt modelId="{73DFAA96-052D-4126-9082-75792FA93C28}" type="pres">
+      <dgm:prSet presAssocID="{13957E0B-1AC3-47DE-A4ED-CA7D38051768}" presName="LevelTwoTextNode" presStyleLbl="node3" presStyleIdx="3" presStyleCnt="7">
+        <dgm:presLayoutVars>
+          <dgm:chPref val="3"/>
+        </dgm:presLayoutVars>
+      </dgm:prSet>
+      <dgm:spPr/>
+    </dgm:pt>
+    <dgm:pt modelId="{7A4E9812-DF15-4BB4-B3C0-D6E15DF1C1BA}" type="pres">
+      <dgm:prSet presAssocID="{13957E0B-1AC3-47DE-A4ED-CA7D38051768}" presName="level3hierChild" presStyleCnt="0"/>
+      <dgm:spPr/>
+    </dgm:pt>
     <dgm:pt modelId="{08F6EB11-4698-4671-986E-4A5FA1482FAE}" type="pres">
-      <dgm:prSet presAssocID="{E903D2E6-3741-43F6-BBBC-AC10812D426B}" presName="conn2-1" presStyleLbl="parChTrans1D3" presStyleIdx="3" presStyleCnt="7"/>
+      <dgm:prSet presAssocID="{E903D2E6-3741-43F6-BBBC-AC10812D426B}" presName="conn2-1" presStyleLbl="parChTrans1D4" presStyleIdx="5" presStyleCnt="8"/>
       <dgm:spPr/>
     </dgm:pt>
     <dgm:pt modelId="{15834D2D-06A2-4104-800D-0EE88CA69325}" type="pres">
-      <dgm:prSet presAssocID="{E903D2E6-3741-43F6-BBBC-AC10812D426B}" presName="connTx" presStyleLbl="parChTrans1D3" presStyleIdx="3" presStyleCnt="7"/>
+      <dgm:prSet presAssocID="{E903D2E6-3741-43F6-BBBC-AC10812D426B}" presName="connTx" presStyleLbl="parChTrans1D4" presStyleIdx="5" presStyleCnt="8"/>
       <dgm:spPr/>
     </dgm:pt>
     <dgm:pt modelId="{500BA722-7966-48E9-B7DD-87778C1DAD29}" type="pres">
@@ -2910,7 +2995,7 @@
       <dgm:spPr/>
     </dgm:pt>
     <dgm:pt modelId="{918C5571-A737-42EA-A047-D7F4DCA14ACB}" type="pres">
-      <dgm:prSet presAssocID="{112F84CE-322C-4B3C-BE3D-F9ED67B2F630}" presName="LevelTwoTextNode" presStyleLbl="node3" presStyleIdx="3" presStyleCnt="7">
+      <dgm:prSet presAssocID="{112F84CE-322C-4B3C-BE3D-F9ED67B2F630}" presName="LevelTwoTextNode" presStyleLbl="node4" presStyleIdx="5" presStyleCnt="8">
         <dgm:presLayoutVars>
           <dgm:chPref val="3"/>
         </dgm:presLayoutVars>
@@ -3018,11 +3103,11 @@
       <dgm:spPr/>
     </dgm:pt>
     <dgm:pt modelId="{FCDE69BC-F48F-4174-9C9D-A6FA7C5CD8D4}" type="pres">
-      <dgm:prSet presAssocID="{9C37F653-3C05-41A4-84F9-6B2905E026F6}" presName="conn2-1" presStyleLbl="parChTrans1D4" presStyleIdx="5" presStyleCnt="7"/>
+      <dgm:prSet presAssocID="{9C37F653-3C05-41A4-84F9-6B2905E026F6}" presName="conn2-1" presStyleLbl="parChTrans1D4" presStyleIdx="6" presStyleCnt="8"/>
       <dgm:spPr/>
     </dgm:pt>
     <dgm:pt modelId="{EE8FD123-57F2-4B7B-8096-04EA5A348A93}" type="pres">
-      <dgm:prSet presAssocID="{9C37F653-3C05-41A4-84F9-6B2905E026F6}" presName="connTx" presStyleLbl="parChTrans1D4" presStyleIdx="5" presStyleCnt="7"/>
+      <dgm:prSet presAssocID="{9C37F653-3C05-41A4-84F9-6B2905E026F6}" presName="connTx" presStyleLbl="parChTrans1D4" presStyleIdx="6" presStyleCnt="8"/>
       <dgm:spPr/>
     </dgm:pt>
     <dgm:pt modelId="{C3573979-F5F0-4045-9286-840C598A2B27}" type="pres">
@@ -3030,7 +3115,7 @@
       <dgm:spPr/>
     </dgm:pt>
     <dgm:pt modelId="{68EBFC1B-5D3C-4773-85DE-D38FB29D2094}" type="pres">
-      <dgm:prSet presAssocID="{4E1B9D5E-B780-49C1-A4FD-7C248C43C2CD}" presName="LevelTwoTextNode" presStyleLbl="node4" presStyleIdx="5" presStyleCnt="7">
+      <dgm:prSet presAssocID="{4E1B9D5E-B780-49C1-A4FD-7C248C43C2CD}" presName="LevelTwoTextNode" presStyleLbl="node4" presStyleIdx="6" presStyleCnt="8">
         <dgm:presLayoutVars>
           <dgm:chPref val="3"/>
         </dgm:presLayoutVars>
@@ -3042,11 +3127,11 @@
       <dgm:spPr/>
     </dgm:pt>
     <dgm:pt modelId="{BFDB9C30-6F84-446D-9AB0-E4CAF906453F}" type="pres">
-      <dgm:prSet presAssocID="{A1A7C2EC-0EF8-451A-9977-4524200852C7}" presName="conn2-1" presStyleLbl="parChTrans1D4" presStyleIdx="6" presStyleCnt="7"/>
+      <dgm:prSet presAssocID="{A1A7C2EC-0EF8-451A-9977-4524200852C7}" presName="conn2-1" presStyleLbl="parChTrans1D4" presStyleIdx="7" presStyleCnt="8"/>
       <dgm:spPr/>
     </dgm:pt>
     <dgm:pt modelId="{68A7DD0D-B92F-4328-AC34-942EB55C94BA}" type="pres">
-      <dgm:prSet presAssocID="{A1A7C2EC-0EF8-451A-9977-4524200852C7}" presName="connTx" presStyleLbl="parChTrans1D4" presStyleIdx="6" presStyleCnt="7"/>
+      <dgm:prSet presAssocID="{A1A7C2EC-0EF8-451A-9977-4524200852C7}" presName="connTx" presStyleLbl="parChTrans1D4" presStyleIdx="7" presStyleCnt="8"/>
       <dgm:spPr/>
     </dgm:pt>
     <dgm:pt modelId="{17617545-D1DA-4EAA-841D-91CF9B37CAD8}" type="pres">
@@ -3054,7 +3139,7 @@
       <dgm:spPr/>
     </dgm:pt>
     <dgm:pt modelId="{12B96554-7E17-4DA5-8987-539F4B66BD32}" type="pres">
-      <dgm:prSet presAssocID="{B6DD8255-5B1A-462D-8174-28B3E98CA9E8}" presName="LevelTwoTextNode" presStyleLbl="node4" presStyleIdx="6" presStyleCnt="7">
+      <dgm:prSet presAssocID="{B6DD8255-5B1A-462D-8174-28B3E98CA9E8}" presName="LevelTwoTextNode" presStyleLbl="node4" presStyleIdx="7" presStyleCnt="8">
         <dgm:presLayoutVars>
           <dgm:chPref val="3"/>
         </dgm:presLayoutVars>
@@ -3075,40 +3160,42 @@
     <dgm:cxn modelId="{E35DB314-3A01-40CC-A277-39B68F432884}" type="presOf" srcId="{481AD92D-A876-455B-91BE-CC5189398D69}" destId="{D658A34D-BFD0-42E7-B6AB-20B3E664B396}" srcOrd="0" destOrd="0" presId="urn:microsoft.com/office/officeart/2008/layout/HorizontalMultiLevelHierarchy"/>
     <dgm:cxn modelId="{C5372F1D-09E7-41F2-96F4-B9832C52E672}" srcId="{FD759F2B-31CA-43E3-B73B-9DC0E6B104CF}" destId="{4E1B9D5E-B780-49C1-A4FD-7C248C43C2CD}" srcOrd="0" destOrd="0" parTransId="{9C37F653-3C05-41A4-84F9-6B2905E026F6}" sibTransId="{40E357E7-CC04-49F3-A05E-9995F8625A6F}"/>
     <dgm:cxn modelId="{1ED93C1E-2D02-4F7A-B9CB-AF878289844E}" type="presOf" srcId="{935C9993-FE52-40B2-84C1-31FD7DB90DAB}" destId="{68D012C8-E417-4337-8C6D-BB8E446BFA03}" srcOrd="0" destOrd="0" presId="urn:microsoft.com/office/officeart/2008/layout/HorizontalMultiLevelHierarchy"/>
-    <dgm:cxn modelId="{CE36181F-C7F5-4D42-AB51-F0554DA46FC6}" type="presOf" srcId="{E903D2E6-3741-43F6-BBBC-AC10812D426B}" destId="{08F6EB11-4698-4671-986E-4A5FA1482FAE}" srcOrd="0" destOrd="0" presId="urn:microsoft.com/office/officeart/2008/layout/HorizontalMultiLevelHierarchy"/>
     <dgm:cxn modelId="{352D0C24-A605-4901-8491-290549BAA4B5}" srcId="{F825C770-8125-45F0-B590-64CAA7875328}" destId="{149B79FD-B4EC-499D-83C2-A843EF5097EF}" srcOrd="2" destOrd="0" parTransId="{2872FC1D-51EB-4AE4-B988-D8A91918F44C}" sibTransId="{73D4F758-3D7A-454A-AE05-9E9EA6E9AF9E}"/>
     <dgm:cxn modelId="{9A11B729-97D1-4F0A-87B2-935C56BD0B1C}" type="presOf" srcId="{A1A7C2EC-0EF8-451A-9977-4524200852C7}" destId="{BFDB9C30-6F84-446D-9AB0-E4CAF906453F}" srcOrd="0" destOrd="0" presId="urn:microsoft.com/office/officeart/2008/layout/HorizontalMultiLevelHierarchy"/>
     <dgm:cxn modelId="{B8859C2D-C804-44A1-9F08-163675C6C48E}" type="presOf" srcId="{7A158C41-C61B-491D-9812-817585E75C3B}" destId="{CC5C72E3-13DD-4FDA-8936-3AB498F8DBDC}" srcOrd="0" destOrd="0" presId="urn:microsoft.com/office/officeart/2008/layout/HorizontalMultiLevelHierarchy"/>
     <dgm:cxn modelId="{1994C231-C8A9-4D4A-8863-9D8B371BEDA2}" type="presOf" srcId="{D009805E-4201-4B3E-AC4D-8AD433D9AC7A}" destId="{31912226-63F5-4518-AC3B-442B4398E4F8}" srcOrd="0" destOrd="0" presId="urn:microsoft.com/office/officeart/2008/layout/HorizontalMultiLevelHierarchy"/>
     <dgm:cxn modelId="{E7237C32-08DE-4C58-8C58-EE8278F5D810}" type="presOf" srcId="{3CFC4FC3-1F04-4086-A168-99FFD4E020B7}" destId="{20D7B03D-CFDA-494B-AB24-22545848C68C}" srcOrd="0" destOrd="0" presId="urn:microsoft.com/office/officeart/2008/layout/HorizontalMultiLevelHierarchy"/>
     <dgm:cxn modelId="{20D08332-52DD-4805-AA11-DB0AABF2C10D}" type="presOf" srcId="{D2A062E0-080C-4F84-AA58-C68A0915B008}" destId="{51A20A75-6119-4CB1-A727-2FE56BE999A4}" srcOrd="0" destOrd="0" presId="urn:microsoft.com/office/officeart/2008/layout/HorizontalMultiLevelHierarchy"/>
+    <dgm:cxn modelId="{7690F634-04F6-4FA0-BF2C-3052699EFF19}" type="presOf" srcId="{E903D2E6-3741-43F6-BBBC-AC10812D426B}" destId="{08F6EB11-4698-4671-986E-4A5FA1482FAE}" srcOrd="0" destOrd="0" presId="urn:microsoft.com/office/officeart/2008/layout/HorizontalMultiLevelHierarchy"/>
     <dgm:cxn modelId="{081AB636-99D8-4A0D-8839-1659E588B7A1}" type="presOf" srcId="{119CFA65-7251-495C-BF65-DAD03ACEEE1C}" destId="{3AAB3879-D32D-4405-A558-F22DDD062197}" srcOrd="1" destOrd="0" presId="urn:microsoft.com/office/officeart/2008/layout/HorizontalMultiLevelHierarchy"/>
     <dgm:cxn modelId="{0E2AB339-5E42-4FA1-BD37-B06FBAF4A8C9}" srcId="{DC25EFA2-CD5A-4C69-90F8-BE18245FB400}" destId="{9F5781F3-6662-41F6-8F7A-C019489D790A}" srcOrd="2" destOrd="0" parTransId="{9E2A7487-F708-4A09-847B-F9A180ED28A2}" sibTransId="{9C49487E-0E87-4989-8C6B-181C3695E5DF}"/>
     <dgm:cxn modelId="{8F4DF13A-B17A-4587-A2DF-9B443BB0877C}" srcId="{F825C770-8125-45F0-B590-64CAA7875328}" destId="{DC25EFA2-CD5A-4C69-90F8-BE18245FB400}" srcOrd="0" destOrd="0" parTransId="{D009805E-4201-4B3E-AC4D-8AD433D9AC7A}" sibTransId="{4C899F7B-B3BA-48CB-8C8C-F71C95AE7C67}"/>
     <dgm:cxn modelId="{924E303C-E232-4BB6-919C-2C17A1EB8DB9}" type="presOf" srcId="{56569935-2DCC-401F-9606-99BB09FAE49F}" destId="{D1D10662-4DAC-4502-AD70-7D79736DCDD5}" srcOrd="1" destOrd="0" presId="urn:microsoft.com/office/officeart/2008/layout/HorizontalMultiLevelHierarchy"/>
     <dgm:cxn modelId="{E2B58B5D-8053-454E-A5AA-4D1830E125A1}" type="presOf" srcId="{FD759F2B-31CA-43E3-B73B-9DC0E6B104CF}" destId="{1C37921F-1A3B-4097-99C2-D5920789C330}" srcOrd="0" destOrd="0" presId="urn:microsoft.com/office/officeart/2008/layout/HorizontalMultiLevelHierarchy"/>
     <dgm:cxn modelId="{EA554561-41EB-4EFF-8E9A-65790D4466AD}" srcId="{E529694C-00C0-4AAA-88F5-A6FB14A3EE26}" destId="{3CFC4FC3-1F04-4086-A168-99FFD4E020B7}" srcOrd="0" destOrd="0" parTransId="{1B8A9B9C-747E-43C2-BD15-E4E1A20AE66D}" sibTransId="{85F7D361-CBD8-4745-AB8B-0FAC4642D382}"/>
-    <dgm:cxn modelId="{834CDE62-D7C0-4F5A-8546-DBF2B6486E34}" type="presOf" srcId="{112F84CE-322C-4B3C-BE3D-F9ED67B2F630}" destId="{918C5571-A737-42EA-A047-D7F4DCA14ACB}" srcOrd="0" destOrd="0" presId="urn:microsoft.com/office/officeart/2008/layout/HorizontalMultiLevelHierarchy"/>
+    <dgm:cxn modelId="{CDDCED42-C3AB-4A6A-B3DB-283C9A2B0395}" type="presOf" srcId="{B5C9B6D2-F896-47D7-A62A-F63F9DF2DDB1}" destId="{4BED1961-FD8E-4786-9D1B-98458D76B57E}" srcOrd="1" destOrd="0" presId="urn:microsoft.com/office/officeart/2008/layout/HorizontalMultiLevelHierarchy"/>
     <dgm:cxn modelId="{29B5F862-8D82-4CD0-ACA3-3D43210B450C}" srcId="{DC25EFA2-CD5A-4C69-90F8-BE18245FB400}" destId="{70DCB8B7-A212-406F-8CA0-EECB29FE8C81}" srcOrd="1" destOrd="0" parTransId="{7130B6EF-1150-4C8B-AB6F-6C5A3984C2E0}" sibTransId="{064C3C9C-A3DE-411B-8DF1-3FDEAE66ABA4}"/>
     <dgm:cxn modelId="{75706F47-54D7-4B9A-AAE1-EB8898552AB4}" type="presOf" srcId="{B6DD8255-5B1A-462D-8174-28B3E98CA9E8}" destId="{12B96554-7E17-4DA5-8987-539F4B66BD32}" srcOrd="0" destOrd="0" presId="urn:microsoft.com/office/officeart/2008/layout/HorizontalMultiLevelHierarchy"/>
-    <dgm:cxn modelId="{FD28F169-A660-4092-9C9D-B07A66301340}" type="presOf" srcId="{E903D2E6-3741-43F6-BBBC-AC10812D426B}" destId="{15834D2D-06A2-4104-800D-0EE88CA69325}" srcOrd="1" destOrd="0" presId="urn:microsoft.com/office/officeart/2008/layout/HorizontalMultiLevelHierarchy"/>
     <dgm:cxn modelId="{DAD42D4A-1011-41D2-B892-1458457FE509}" type="presOf" srcId="{2872FC1D-51EB-4AE4-B988-D8A91918F44C}" destId="{BF7F89B1-307C-4D5F-B6C2-A87093D6DAD3}" srcOrd="1" destOrd="0" presId="urn:microsoft.com/office/officeart/2008/layout/HorizontalMultiLevelHierarchy"/>
     <dgm:cxn modelId="{A92EB26A-6CAD-46D2-8B40-DAC810BE914E}" type="presOf" srcId="{A75AADFF-EAA0-401D-B68F-DA7E8F65FBFF}" destId="{3C3FD19A-D02D-4B42-8A24-CD2E2CB2FCAC}" srcOrd="0" destOrd="0" presId="urn:microsoft.com/office/officeart/2008/layout/HorizontalMultiLevelHierarchy"/>
     <dgm:cxn modelId="{9034446B-5606-418E-8C7A-B9FD16D5FDF6}" type="presOf" srcId="{DC25EFA2-CD5A-4C69-90F8-BE18245FB400}" destId="{B5717E1B-CD5A-4D3D-88A0-A60CEF6601C0}" srcOrd="0" destOrd="0" presId="urn:microsoft.com/office/officeart/2008/layout/HorizontalMultiLevelHierarchy"/>
     <dgm:cxn modelId="{3996F84B-5295-4C12-9DF6-636BED378D69}" type="presOf" srcId="{149B79FD-B4EC-499D-83C2-A843EF5097EF}" destId="{EED40275-6FF2-4034-B9DD-0B0E5C474F95}" srcOrd="0" destOrd="0" presId="urn:microsoft.com/office/officeart/2008/layout/HorizontalMultiLevelHierarchy"/>
+    <dgm:cxn modelId="{7123016C-990A-4333-836B-54E793D3F8DB}" type="presOf" srcId="{E903D2E6-3741-43F6-BBBC-AC10812D426B}" destId="{15834D2D-06A2-4104-800D-0EE88CA69325}" srcOrd="1" destOrd="0" presId="urn:microsoft.com/office/officeart/2008/layout/HorizontalMultiLevelHierarchy"/>
     <dgm:cxn modelId="{07745872-E556-4590-BC12-5D5FB2E5D1DA}" type="presOf" srcId="{935C9993-FE52-40B2-84C1-31FD7DB90DAB}" destId="{F84BB03D-234D-4B4C-B1BA-C1C3EFA77F53}" srcOrd="1" destOrd="0" presId="urn:microsoft.com/office/officeart/2008/layout/HorizontalMultiLevelHierarchy"/>
     <dgm:cxn modelId="{02E45972-DAE1-4F6D-B81C-2045FBAAC347}" type="presOf" srcId="{70DCB8B7-A212-406F-8CA0-EECB29FE8C81}" destId="{1DCFA89F-902E-4293-9DFA-FC40DE3BD210}" srcOrd="0" destOrd="0" presId="urn:microsoft.com/office/officeart/2008/layout/HorizontalMultiLevelHierarchy"/>
     <dgm:cxn modelId="{13D20D77-FC8B-4E75-B49A-260F72FDA77F}" srcId="{3CFC4FC3-1F04-4086-A168-99FFD4E020B7}" destId="{BFFBE36A-E903-4B40-B34E-92F8E1433125}" srcOrd="0" destOrd="0" parTransId="{627CF938-E320-414F-B1DF-6F07D1749894}" sibTransId="{E82C38EB-9CB4-4729-BAB6-19E52275300D}"/>
     <dgm:cxn modelId="{D70E7458-E7EB-45B8-9F1B-E9BEBDD6CDDB}" type="presOf" srcId="{7130B6EF-1150-4C8B-AB6F-6C5A3984C2E0}" destId="{CEED7BCE-ADDB-4C71-899C-76FDFCFCB554}" srcOrd="1" destOrd="0" presId="urn:microsoft.com/office/officeart/2008/layout/HorizontalMultiLevelHierarchy"/>
+    <dgm:cxn modelId="{B401EB58-1F44-41BE-8C55-35269266219A}" type="presOf" srcId="{B5C9B6D2-F896-47D7-A62A-F63F9DF2DDB1}" destId="{8C708F0E-DE38-4A17-9642-D3F6BB7EA554}" srcOrd="0" destOrd="0" presId="urn:microsoft.com/office/officeart/2008/layout/HorizontalMultiLevelHierarchy"/>
     <dgm:cxn modelId="{872F967D-166B-4DB7-9A20-2A75A6709BCC}" type="presOf" srcId="{8A57A8CF-0469-42C1-B64C-6F5B0A17969C}" destId="{705F7F99-AE2E-4A47-B77D-A2683524D29F}" srcOrd="0" destOrd="0" presId="urn:microsoft.com/office/officeart/2008/layout/HorizontalMultiLevelHierarchy"/>
     <dgm:cxn modelId="{D955467E-262A-4FD0-A81A-E099568AFF9F}" type="presOf" srcId="{9E2A7487-F708-4A09-847B-F9A180ED28A2}" destId="{64E85849-65B6-4D69-BD5C-DD7060C06341}" srcOrd="0" destOrd="0" presId="urn:microsoft.com/office/officeart/2008/layout/HorizontalMultiLevelHierarchy"/>
     <dgm:cxn modelId="{F7485983-FF35-4720-9122-423DA8352EE0}" type="presOf" srcId="{E529694C-00C0-4AAA-88F5-A6FB14A3EE26}" destId="{086AFE8E-7BEB-4B0F-B6E7-D3F284CC3352}" srcOrd="0" destOrd="0" presId="urn:microsoft.com/office/officeart/2008/layout/HorizontalMultiLevelHierarchy"/>
     <dgm:cxn modelId="{F013B390-E817-4C41-A4FE-CF7CBE652DAB}" type="presOf" srcId="{26F6F685-5FBE-4889-99B6-7706EE7CE130}" destId="{3A0B8C09-261C-4CDA-8FE7-8FF2914EF2EC}" srcOrd="0" destOrd="0" presId="urn:microsoft.com/office/officeart/2008/layout/HorizontalMultiLevelHierarchy"/>
     <dgm:cxn modelId="{B3306992-3D36-4B84-88C7-DE8D462083BA}" type="presOf" srcId="{2872FC1D-51EB-4AE4-B988-D8A91918F44C}" destId="{312320FC-020F-4861-9FD4-DF452C73EFE6}" srcOrd="0" destOrd="0" presId="urn:microsoft.com/office/officeart/2008/layout/HorizontalMultiLevelHierarchy"/>
     <dgm:cxn modelId="{2802EE93-79BB-4A08-8A98-F6541D5040B9}" srcId="{FD759F2B-31CA-43E3-B73B-9DC0E6B104CF}" destId="{B6DD8255-5B1A-462D-8174-28B3E98CA9E8}" srcOrd="1" destOrd="0" parTransId="{A1A7C2EC-0EF8-451A-9977-4524200852C7}" sibTransId="{73ECD661-CD8A-4E23-A723-6393038F6160}"/>
-    <dgm:cxn modelId="{85091794-881E-4D22-9AEC-2B6D9725A2EB}" srcId="{48934B6C-6B44-4D7B-9183-B3417CFEF53D}" destId="{112F84CE-322C-4B3C-BE3D-F9ED67B2F630}" srcOrd="0" destOrd="0" parTransId="{E903D2E6-3741-43F6-BBBC-AC10812D426B}" sibTransId="{5EC437DC-8C36-4655-BD61-211DF14DD895}"/>
+    <dgm:cxn modelId="{85091794-881E-4D22-9AEC-2B6D9725A2EB}" srcId="{13957E0B-1AC3-47DE-A4ED-CA7D38051768}" destId="{112F84CE-322C-4B3C-BE3D-F9ED67B2F630}" srcOrd="0" destOrd="0" parTransId="{E903D2E6-3741-43F6-BBBC-AC10812D426B}" sibTransId="{5EC437DC-8C36-4655-BD61-211DF14DD895}"/>
     <dgm:cxn modelId="{B8264396-404A-437C-AAF3-BEDF04DE34A8}" type="presOf" srcId="{CFCA3D56-9C67-43C6-87E6-7440B36B47DD}" destId="{F31364D6-B452-4DCF-9119-75216FEE857A}" srcOrd="0" destOrd="0" presId="urn:microsoft.com/office/officeart/2008/layout/HorizontalMultiLevelHierarchy"/>
     <dgm:cxn modelId="{37551E9A-6D1D-44DA-BA34-E713C2C3347B}" type="presOf" srcId="{56569935-2DCC-401F-9606-99BB09FAE49F}" destId="{C791AE08-D4E4-4E06-A0AC-AB68398F718E}" srcOrd="0" destOrd="0" presId="urn:microsoft.com/office/officeart/2008/layout/HorizontalMultiLevelHierarchy"/>
+    <dgm:cxn modelId="{50835B9C-BD3B-4236-9472-1BF0BAF90CA0}" type="presOf" srcId="{112F84CE-322C-4B3C-BE3D-F9ED67B2F630}" destId="{918C5571-A737-42EA-A047-D7F4DCA14ACB}" srcOrd="0" destOrd="0" presId="urn:microsoft.com/office/officeart/2008/layout/HorizontalMultiLevelHierarchy"/>
     <dgm:cxn modelId="{291AC09C-92FE-4E3F-B7C7-C8A83EEB3692}" type="presOf" srcId="{F825C770-8125-45F0-B590-64CAA7875328}" destId="{A0A2B126-6DEC-455E-95CF-A2D3A2FCEC4C}" srcOrd="0" destOrd="0" presId="urn:microsoft.com/office/officeart/2008/layout/HorizontalMultiLevelHierarchy"/>
     <dgm:cxn modelId="{DB5532A0-CCB9-4B28-9823-DB722CAB958C}" type="presOf" srcId="{D2A062E0-080C-4F84-AA58-C68A0915B008}" destId="{A6D82B5D-FCE6-42E3-BC82-4E04DB02B24A}" srcOrd="1" destOrd="0" presId="urn:microsoft.com/office/officeart/2008/layout/HorizontalMultiLevelHierarchy"/>
     <dgm:cxn modelId="{355270A3-FB35-4DC2-A783-6C07F937DD9C}" type="presOf" srcId="{20E007EB-EE3C-42EE-A365-FF04DAE9AED9}" destId="{5340A6FD-8EB8-454F-A96D-95F4CD31F705}" srcOrd="1" destOrd="0" presId="urn:microsoft.com/office/officeart/2008/layout/HorizontalMultiLevelHierarchy"/>
@@ -3121,12 +3208,14 @@
     <dgm:cxn modelId="{B92240B9-E62E-4E86-958A-1BA6FC53640D}" type="presOf" srcId="{20E007EB-EE3C-42EE-A365-FF04DAE9AED9}" destId="{89404C74-00A7-4BE3-B490-9823536CE72B}" srcOrd="0" destOrd="0" presId="urn:microsoft.com/office/officeart/2008/layout/HorizontalMultiLevelHierarchy"/>
     <dgm:cxn modelId="{094241BF-C7E1-4891-9340-8C107D1AEEA0}" type="presOf" srcId="{7130B6EF-1150-4C8B-AB6F-6C5A3984C2E0}" destId="{C5D2EC20-8EEA-455E-9F6B-BBBB95EB92D7}" srcOrd="0" destOrd="0" presId="urn:microsoft.com/office/officeart/2008/layout/HorizontalMultiLevelHierarchy"/>
     <dgm:cxn modelId="{6917A8C4-8BB7-48E7-8831-A8D068FD1335}" type="presOf" srcId="{48934B6C-6B44-4D7B-9183-B3417CFEF53D}" destId="{4338D6FF-EE65-444E-B566-1DD4981BF6F0}" srcOrd="0" destOrd="0" presId="urn:microsoft.com/office/officeart/2008/layout/HorizontalMultiLevelHierarchy"/>
+    <dgm:cxn modelId="{4BF36DC8-4F9E-4A6E-91F8-0FD9A5C42A4E}" type="presOf" srcId="{13957E0B-1AC3-47DE-A4ED-CA7D38051768}" destId="{73DFAA96-052D-4126-9082-75792FA93C28}" srcOrd="0" destOrd="0" presId="urn:microsoft.com/office/officeart/2008/layout/HorizontalMultiLevelHierarchy"/>
     <dgm:cxn modelId="{FA81F1C8-BAA4-47A9-B639-8C823B32EAAE}" type="presOf" srcId="{379F3DF2-7F4C-4AE6-966B-7AE7F3934E47}" destId="{48ABFCF3-AC22-4CF6-B0A0-7893FBCEF193}" srcOrd="0" destOrd="0" presId="urn:microsoft.com/office/officeart/2008/layout/HorizontalMultiLevelHierarchy"/>
     <dgm:cxn modelId="{AD89B3CF-66F3-46EF-9B2E-084E0F6404E4}" type="presOf" srcId="{379F3DF2-7F4C-4AE6-966B-7AE7F3934E47}" destId="{13B1A796-FD42-4328-ADBF-FCB44B520097}" srcOrd="1" destOrd="0" presId="urn:microsoft.com/office/officeart/2008/layout/HorizontalMultiLevelHierarchy"/>
     <dgm:cxn modelId="{8F6A26D7-4542-4944-B827-BB266FD7E2C5}" srcId="{149B79FD-B4EC-499D-83C2-A843EF5097EF}" destId="{8A57A8CF-0469-42C1-B64C-6F5B0A17969C}" srcOrd="0" destOrd="0" parTransId="{26F6F685-5FBE-4889-99B6-7706EE7CE130}" sibTransId="{21987C32-AF65-48D8-A9CB-2F1B2A0C56FF}"/>
     <dgm:cxn modelId="{40D53ED8-E3AA-4AEE-A280-CB1F1C604BAC}" type="presOf" srcId="{627CF938-E320-414F-B1DF-6F07D1749894}" destId="{473AD0CE-5C30-4B88-B798-20C0A23CB82C}" srcOrd="1" destOrd="0" presId="urn:microsoft.com/office/officeart/2008/layout/HorizontalMultiLevelHierarchy"/>
     <dgm:cxn modelId="{9A08D7DE-77C3-4FFB-8959-784076523E7B}" type="presOf" srcId="{627CF938-E320-414F-B1DF-6F07D1749894}" destId="{2A809C67-C299-42C9-A3AC-24C1992776CF}" srcOrd="0" destOrd="0" presId="urn:microsoft.com/office/officeart/2008/layout/HorizontalMultiLevelHierarchy"/>
     <dgm:cxn modelId="{4BF2CFE0-FC23-4D2B-B1C7-DEDC1C6735D5}" type="presOf" srcId="{5456EB0B-FDCE-4277-82F2-F1F53CC97396}" destId="{66EADBE3-6012-40BD-A2CB-304CE738D2F8}" srcOrd="1" destOrd="0" presId="urn:microsoft.com/office/officeart/2008/layout/HorizontalMultiLevelHierarchy"/>
+    <dgm:cxn modelId="{B9F917E3-6A0F-4C0F-AC5F-BF0E785BECA8}" srcId="{48934B6C-6B44-4D7B-9183-B3417CFEF53D}" destId="{13957E0B-1AC3-47DE-A4ED-CA7D38051768}" srcOrd="0" destOrd="0" parTransId="{B5C9B6D2-F896-47D7-A62A-F63F9DF2DDB1}" sibTransId="{A62EE208-D447-4F74-9536-544A29537946}"/>
     <dgm:cxn modelId="{9EC6A5E5-01BC-4B25-B398-D596230AA762}" srcId="{CFCA3D56-9C67-43C6-87E6-7440B36B47DD}" destId="{E529694C-00C0-4AAA-88F5-A6FB14A3EE26}" srcOrd="0" destOrd="0" parTransId="{D2A062E0-080C-4F84-AA58-C68A0915B008}" sibTransId="{23EDC002-C922-40DA-9D2E-4F1D4D20FF51}"/>
     <dgm:cxn modelId="{F1B7E6E9-7D4B-43F8-9336-E892BAD14C96}" type="presOf" srcId="{9E2A7487-F708-4A09-847B-F9A180ED28A2}" destId="{CD445FFB-A48C-40B2-B87A-88EC0F733DCD}" srcOrd="1" destOrd="0" presId="urn:microsoft.com/office/officeart/2008/layout/HorizontalMultiLevelHierarchy"/>
     <dgm:cxn modelId="{EED68EEB-0646-4D14-920F-68E12F571D9B}" type="presOf" srcId="{BFFBE36A-E903-4B40-B34E-92F8E1433125}" destId="{7ACAB6E7-2D3D-4F39-8782-9841B061553F}" srcOrd="0" destOrd="0" presId="urn:microsoft.com/office/officeart/2008/layout/HorizontalMultiLevelHierarchy"/>
@@ -3191,11 +3280,16 @@
     <dgm:cxn modelId="{8881F6C4-5E1B-4EAC-A13E-80C71FB3139C}" type="presParOf" srcId="{DAC4DF35-C36E-44D0-B6B4-4045BB44C214}" destId="{48BADC60-9C57-4B2D-885C-56A362E0FEFC}" srcOrd="3" destOrd="0" presId="urn:microsoft.com/office/officeart/2008/layout/HorizontalMultiLevelHierarchy"/>
     <dgm:cxn modelId="{580B7CEC-561A-4F33-B657-633C20CF67B4}" type="presParOf" srcId="{48BADC60-9C57-4B2D-885C-56A362E0FEFC}" destId="{4338D6FF-EE65-444E-B566-1DD4981BF6F0}" srcOrd="0" destOrd="0" presId="urn:microsoft.com/office/officeart/2008/layout/HorizontalMultiLevelHierarchy"/>
     <dgm:cxn modelId="{905F35F7-B979-48FF-90C5-1DF486CFE72A}" type="presParOf" srcId="{48BADC60-9C57-4B2D-885C-56A362E0FEFC}" destId="{9D25CF79-2E2D-4B01-9F35-3A0B05A33995}" srcOrd="1" destOrd="0" presId="urn:microsoft.com/office/officeart/2008/layout/HorizontalMultiLevelHierarchy"/>
-    <dgm:cxn modelId="{E7685E92-C3A0-4E76-9B1F-88E3C0723BB8}" type="presParOf" srcId="{9D25CF79-2E2D-4B01-9F35-3A0B05A33995}" destId="{08F6EB11-4698-4671-986E-4A5FA1482FAE}" srcOrd="0" destOrd="0" presId="urn:microsoft.com/office/officeart/2008/layout/HorizontalMultiLevelHierarchy"/>
-    <dgm:cxn modelId="{0D3F25EB-0AE2-450A-9906-E2A578892C3C}" type="presParOf" srcId="{08F6EB11-4698-4671-986E-4A5FA1482FAE}" destId="{15834D2D-06A2-4104-800D-0EE88CA69325}" srcOrd="0" destOrd="0" presId="urn:microsoft.com/office/officeart/2008/layout/HorizontalMultiLevelHierarchy"/>
-    <dgm:cxn modelId="{24BEAC3F-AD1B-4197-847B-670073C8183D}" type="presParOf" srcId="{9D25CF79-2E2D-4B01-9F35-3A0B05A33995}" destId="{500BA722-7966-48E9-B7DD-87778C1DAD29}" srcOrd="1" destOrd="0" presId="urn:microsoft.com/office/officeart/2008/layout/HorizontalMultiLevelHierarchy"/>
-    <dgm:cxn modelId="{F4CD15AC-722F-419D-B4C6-760ADA6E0E51}" type="presParOf" srcId="{500BA722-7966-48E9-B7DD-87778C1DAD29}" destId="{918C5571-A737-42EA-A047-D7F4DCA14ACB}" srcOrd="0" destOrd="0" presId="urn:microsoft.com/office/officeart/2008/layout/HorizontalMultiLevelHierarchy"/>
-    <dgm:cxn modelId="{7D590D62-1C79-4E2A-87AF-50CA8B1F8D20}" type="presParOf" srcId="{500BA722-7966-48E9-B7DD-87778C1DAD29}" destId="{65DB15CF-E56E-45B0-9B25-5F87B15347BE}" srcOrd="1" destOrd="0" presId="urn:microsoft.com/office/officeart/2008/layout/HorizontalMultiLevelHierarchy"/>
+    <dgm:cxn modelId="{76917C9B-1CE5-4B4F-8C5E-7D2871BAF010}" type="presParOf" srcId="{9D25CF79-2E2D-4B01-9F35-3A0B05A33995}" destId="{8C708F0E-DE38-4A17-9642-D3F6BB7EA554}" srcOrd="0" destOrd="0" presId="urn:microsoft.com/office/officeart/2008/layout/HorizontalMultiLevelHierarchy"/>
+    <dgm:cxn modelId="{EBF9952A-40A7-4290-8026-0C69C21AD398}" type="presParOf" srcId="{8C708F0E-DE38-4A17-9642-D3F6BB7EA554}" destId="{4BED1961-FD8E-4786-9D1B-98458D76B57E}" srcOrd="0" destOrd="0" presId="urn:microsoft.com/office/officeart/2008/layout/HorizontalMultiLevelHierarchy"/>
+    <dgm:cxn modelId="{5BB74BCE-D436-4FA2-A2E4-576D46B94049}" type="presParOf" srcId="{9D25CF79-2E2D-4B01-9F35-3A0B05A33995}" destId="{07F53B4D-1134-43B6-8A3B-6FC6AE733DA6}" srcOrd="1" destOrd="0" presId="urn:microsoft.com/office/officeart/2008/layout/HorizontalMultiLevelHierarchy"/>
+    <dgm:cxn modelId="{5A8C26BC-AD11-447F-9FF6-13CAE409157E}" type="presParOf" srcId="{07F53B4D-1134-43B6-8A3B-6FC6AE733DA6}" destId="{73DFAA96-052D-4126-9082-75792FA93C28}" srcOrd="0" destOrd="0" presId="urn:microsoft.com/office/officeart/2008/layout/HorizontalMultiLevelHierarchy"/>
+    <dgm:cxn modelId="{754A4FC6-0ABF-4E56-BCA1-18F52A450010}" type="presParOf" srcId="{07F53B4D-1134-43B6-8A3B-6FC6AE733DA6}" destId="{7A4E9812-DF15-4BB4-B3C0-D6E15DF1C1BA}" srcOrd="1" destOrd="0" presId="urn:microsoft.com/office/officeart/2008/layout/HorizontalMultiLevelHierarchy"/>
+    <dgm:cxn modelId="{44183CEC-8FF3-499B-BBEE-969E86F4D7F5}" type="presParOf" srcId="{7A4E9812-DF15-4BB4-B3C0-D6E15DF1C1BA}" destId="{08F6EB11-4698-4671-986E-4A5FA1482FAE}" srcOrd="0" destOrd="0" presId="urn:microsoft.com/office/officeart/2008/layout/HorizontalMultiLevelHierarchy"/>
+    <dgm:cxn modelId="{3DC8466E-E01C-4109-95C8-E7D6EA946A1B}" type="presParOf" srcId="{08F6EB11-4698-4671-986E-4A5FA1482FAE}" destId="{15834D2D-06A2-4104-800D-0EE88CA69325}" srcOrd="0" destOrd="0" presId="urn:microsoft.com/office/officeart/2008/layout/HorizontalMultiLevelHierarchy"/>
+    <dgm:cxn modelId="{F0A71DF2-964B-4D80-993D-C45D24DFCC1B}" type="presParOf" srcId="{7A4E9812-DF15-4BB4-B3C0-D6E15DF1C1BA}" destId="{500BA722-7966-48E9-B7DD-87778C1DAD29}" srcOrd="1" destOrd="0" presId="urn:microsoft.com/office/officeart/2008/layout/HorizontalMultiLevelHierarchy"/>
+    <dgm:cxn modelId="{0DA11C68-774F-411F-9A89-04146F7C0C13}" type="presParOf" srcId="{500BA722-7966-48E9-B7DD-87778C1DAD29}" destId="{918C5571-A737-42EA-A047-D7F4DCA14ACB}" srcOrd="0" destOrd="0" presId="urn:microsoft.com/office/officeart/2008/layout/HorizontalMultiLevelHierarchy"/>
+    <dgm:cxn modelId="{2D2F6F66-4160-41A6-A061-265FD74031D9}" type="presParOf" srcId="{500BA722-7966-48E9-B7DD-87778C1DAD29}" destId="{65DB15CF-E56E-45B0-9B25-5F87B15347BE}" srcOrd="1" destOrd="0" presId="urn:microsoft.com/office/officeart/2008/layout/HorizontalMultiLevelHierarchy"/>
     <dgm:cxn modelId="{ED2B6E22-E723-4C33-85F7-96B19EE9D69C}" type="presParOf" srcId="{DAC4DF35-C36E-44D0-B6B4-4045BB44C214}" destId="{312320FC-020F-4861-9FD4-DF452C73EFE6}" srcOrd="4" destOrd="0" presId="urn:microsoft.com/office/officeart/2008/layout/HorizontalMultiLevelHierarchy"/>
     <dgm:cxn modelId="{4995FACB-5698-4593-AA2F-309274DC60D4}" type="presParOf" srcId="{312320FC-020F-4861-9FD4-DF452C73EFE6}" destId="{BF7F89B1-307C-4D5F-B6C2-A87093D6DAD3}" srcOrd="0" destOrd="0" presId="urn:microsoft.com/office/officeart/2008/layout/HorizontalMultiLevelHierarchy"/>
     <dgm:cxn modelId="{6A46BED8-F82F-4223-A24C-3DE786043768}" type="presParOf" srcId="{DAC4DF35-C36E-44D0-B6B4-4045BB44C214}" destId="{69CCC580-2764-4E65-BFEF-8C4DD7286ECF}" srcOrd="5" destOrd="0" presId="urn:microsoft.com/office/officeart/2008/layout/HorizontalMultiLevelHierarchy"/>
@@ -4766,6 +4860,87 @@
       </dsp:nvSpPr>
       <dsp:spPr>
         <a:xfrm>
+          <a:off x="2042943" y="1482571"/>
+          <a:ext cx="150950" cy="91440"/>
+        </a:xfrm>
+        <a:custGeom>
+          <a:avLst/>
+          <a:gdLst/>
+          <a:ahLst/>
+          <a:cxnLst/>
+          <a:rect l="0" t="0" r="0" b="0"/>
+          <a:pathLst>
+            <a:path>
+              <a:moveTo>
+                <a:pt x="0" y="45720"/>
+              </a:moveTo>
+              <a:lnTo>
+                <a:pt x="150950" y="45720"/>
+              </a:lnTo>
+            </a:path>
+          </a:pathLst>
+        </a:custGeom>
+        <a:noFill/>
+        <a:ln w="12700" cap="flat" cmpd="sng" algn="ctr">
+          <a:solidFill>
+            <a:schemeClr val="accent1">
+              <a:shade val="80000"/>
+              <a:hueOff val="0"/>
+              <a:satOff val="0"/>
+              <a:lumOff val="0"/>
+              <a:alphaOff val="0"/>
+            </a:schemeClr>
+          </a:solidFill>
+          <a:prstDash val="solid"/>
+          <a:miter lim="800000"/>
+        </a:ln>
+        <a:effectLst/>
+      </dsp:spPr>
+      <dsp:style>
+        <a:lnRef idx="2">
+          <a:scrgbClr r="0" g="0" b="0"/>
+        </a:lnRef>
+        <a:fillRef idx="0">
+          <a:scrgbClr r="0" g="0" b="0"/>
+        </a:fillRef>
+        <a:effectRef idx="0">
+          <a:scrgbClr r="0" g="0" b="0"/>
+        </a:effectRef>
+        <a:fontRef idx="minor"/>
+      </dsp:style>
+      <dsp:txBody>
+        <a:bodyPr spcFirstLastPara="0" vert="horz" wrap="square" lIns="12700" tIns="0" rIns="12700" bIns="0" numCol="1" spcCol="1270" anchor="ctr" anchorCtr="0">
+          <a:noAutofit/>
+        </a:bodyPr>
+        <a:lstStyle/>
+        <a:p>
+          <a:pPr marL="0" lvl="0" indent="0" algn="ctr" defTabSz="222250">
+            <a:lnSpc>
+              <a:spcPct val="90000"/>
+            </a:lnSpc>
+            <a:spcBef>
+              <a:spcPct val="0"/>
+            </a:spcBef>
+            <a:spcAft>
+              <a:spcPct val="35000"/>
+            </a:spcAft>
+            <a:buNone/>
+          </a:pPr>
+          <a:endParaRPr lang="fr-FR" sz="500" kern="1200"/>
+        </a:p>
+      </dsp:txBody>
+      <dsp:txXfrm>
+        <a:off x="2114644" y="1524517"/>
+        <a:ext cx="7547" cy="7547"/>
+      </dsp:txXfrm>
+    </dsp:sp>
+    <dsp:sp modelId="{8C708F0E-DE38-4A17-9642-D3F6BB7EA554}">
+      <dsp:nvSpPr>
+        <dsp:cNvPr id="0" name=""/>
+        <dsp:cNvSpPr/>
+      </dsp:nvSpPr>
+      <dsp:spPr>
+        <a:xfrm>
           <a:off x="1137242" y="1482571"/>
           <a:ext cx="150950" cy="91440"/>
         </a:xfrm>
@@ -6526,7 +6701,7 @@
         <a:ext cx="754750" cy="230106"/>
       </dsp:txXfrm>
     </dsp:sp>
-    <dsp:sp modelId="{918C5571-A737-42EA-A047-D7F4DCA14ACB}">
+    <dsp:sp modelId="{73DFAA96-052D-4126-9082-75792FA93C28}">
       <dsp:nvSpPr>
         <dsp:cNvPr id="0" name=""/>
         <dsp:cNvSpPr/>
@@ -6593,6 +6768,81 @@
             </a:spcAft>
             <a:buNone/>
           </a:pPr>
+          <a:endParaRPr lang="fr-FR" sz="600" kern="1200"/>
+        </a:p>
+      </dsp:txBody>
+      <dsp:txXfrm>
+        <a:off x="1288192" y="1413238"/>
+        <a:ext cx="754750" cy="230106"/>
+      </dsp:txXfrm>
+    </dsp:sp>
+    <dsp:sp modelId="{918C5571-A737-42EA-A047-D7F4DCA14ACB}">
+      <dsp:nvSpPr>
+        <dsp:cNvPr id="0" name=""/>
+        <dsp:cNvSpPr/>
+      </dsp:nvSpPr>
+      <dsp:spPr>
+        <a:xfrm>
+          <a:off x="2193893" y="1413238"/>
+          <a:ext cx="754750" cy="230106"/>
+        </a:xfrm>
+        <a:prstGeom prst="rect">
+          <a:avLst/>
+        </a:prstGeom>
+        <a:solidFill>
+          <a:schemeClr val="accent1">
+            <a:hueOff val="0"/>
+            <a:satOff val="0"/>
+            <a:lumOff val="0"/>
+            <a:alphaOff val="0"/>
+          </a:schemeClr>
+        </a:solidFill>
+        <a:ln w="12700" cap="flat" cmpd="sng" algn="ctr">
+          <a:solidFill>
+            <a:schemeClr val="lt1">
+              <a:hueOff val="0"/>
+              <a:satOff val="0"/>
+              <a:lumOff val="0"/>
+              <a:alphaOff val="0"/>
+            </a:schemeClr>
+          </a:solidFill>
+          <a:prstDash val="solid"/>
+          <a:miter lim="800000"/>
+        </a:ln>
+        <a:effectLst/>
+      </dsp:spPr>
+      <dsp:style>
+        <a:lnRef idx="2">
+          <a:scrgbClr r="0" g="0" b="0"/>
+        </a:lnRef>
+        <a:fillRef idx="1">
+          <a:scrgbClr r="0" g="0" b="0"/>
+        </a:fillRef>
+        <a:effectRef idx="0">
+          <a:scrgbClr r="0" g="0" b="0"/>
+        </a:effectRef>
+        <a:fontRef idx="minor">
+          <a:schemeClr val="lt1"/>
+        </a:fontRef>
+      </dsp:style>
+      <dsp:txBody>
+        <a:bodyPr spcFirstLastPara="0" vert="horz" wrap="square" lIns="3810" tIns="3810" rIns="3810" bIns="3810" numCol="1" spcCol="1270" anchor="ctr" anchorCtr="0">
+          <a:noAutofit/>
+        </a:bodyPr>
+        <a:lstStyle/>
+        <a:p>
+          <a:pPr marL="0" lvl="0" indent="0" algn="ctr" defTabSz="266700">
+            <a:lnSpc>
+              <a:spcPct val="90000"/>
+            </a:lnSpc>
+            <a:spcBef>
+              <a:spcPct val="0"/>
+            </a:spcBef>
+            <a:spcAft>
+              <a:spcPct val="35000"/>
+            </a:spcAft>
+            <a:buNone/>
+          </a:pPr>
           <a:r>
             <a:rPr lang="fr-FR" sz="600" kern="1200"/>
             <a:t>1984: Telescreen (spying)</a:t>
@@ -6600,7 +6850,7 @@
         </a:p>
       </dsp:txBody>
       <dsp:txXfrm>
-        <a:off x="1288192" y="1413238"/>
+        <a:off x="2193893" y="1413238"/>
         <a:ext cx="754750" cy="230106"/>
       </dsp:txXfrm>
     </dsp:sp>

</xml_diff>